<commit_message>
Edit the report document
update readme after the integration of exception handlers
</commit_message>
<xml_diff>
--- a/report/Report.docx
+++ b/report/Report.docx
@@ -1,6 +1,6 @@
 
 <file path=word/document.xml><?xml version="1.0" encoding="utf-8"?>
-<w:document xmlns:wpc="http://schemas.microsoft.com/office/word/2010/wordprocessingCanvas" xmlns:cx="http://schemas.microsoft.com/office/drawing/2014/chartex" xmlns:cx1="http://schemas.microsoft.com/office/drawing/2015/9/8/chartex" xmlns:cx2="http://schemas.microsoft.com/office/drawing/2015/10/21/chartex" xmlns:cx3="http://schemas.microsoft.com/office/drawing/2016/5/9/chartex" xmlns:cx4="http://schemas.microsoft.com/office/drawing/2016/5/10/chartex" xmlns:cx5="http://schemas.microsoft.com/office/drawing/2016/5/11/chartex" xmlns:cx6="http://schemas.microsoft.com/office/drawing/2016/5/12/chartex" xmlns:cx7="http://schemas.microsoft.com/office/drawing/2016/5/13/chartex" xmlns:cx8="http://schemas.microsoft.com/office/drawing/2016/5/14/chartex" xmlns:mc="http://schemas.openxmlformats.org/markup-compatibility/2006" xmlns:aink="http://schemas.microsoft.com/office/drawing/2016/ink" xmlns:am3d="http://schemas.microsoft.com/office/drawing/2017/model3d" xmlns:o="urn:schemas-microsoft-com:office:office" xmlns:r="http://schemas.openxmlformats.org/officeDocument/2006/relationships" xmlns:m="http://schemas.openxmlformats.org/officeDocument/2006/math" xmlns:v="urn:schemas-microsoft-com:vml" xmlns:wp14="http://schemas.microsoft.com/office/word/2010/wordprocessingDrawing" xmlns:wp="http://schemas.openxmlformats.org/drawingml/2006/wordprocessingDrawing" xmlns:w10="urn:schemas-microsoft-com:office:word" xmlns:w="http://schemas.openxmlformats.org/wordprocessingml/2006/main" xmlns:w14="http://schemas.microsoft.com/office/word/2010/wordml" xmlns:w15="http://schemas.microsoft.com/office/word/2012/wordml" xmlns:w16cex="http://schemas.microsoft.com/office/word/2018/wordml/cex" xmlns:w16cid="http://schemas.microsoft.com/office/word/2016/wordml/cid" xmlns:w16="http://schemas.microsoft.com/office/word/2018/wordml" xmlns:w16sdtdh="http://schemas.microsoft.com/office/word/2020/wordml/sdtdatahash" xmlns:w16se="http://schemas.microsoft.com/office/word/2015/wordml/symex" xmlns:wpg="http://schemas.microsoft.com/office/word/2010/wordprocessingGroup" xmlns:wpi="http://schemas.microsoft.com/office/word/2010/wordprocessingInk" xmlns:wne="http://schemas.microsoft.com/office/word/2006/wordml" xmlns:wps="http://schemas.microsoft.com/office/word/2010/wordprocessingShape" mc:Ignorable="w14 w15 w16se w16cid w16 w16cex w16sdtdh wp14">
+<w:document xmlns:wpc="http://schemas.microsoft.com/office/word/2010/wordprocessingCanvas" xmlns:cx="http://schemas.microsoft.com/office/drawing/2014/chartex" xmlns:cx1="http://schemas.microsoft.com/office/drawing/2015/9/8/chartex" xmlns:mc="http://schemas.openxmlformats.org/markup-compatibility/2006" xmlns:o="urn:schemas-microsoft-com:office:office" xmlns:r="http://schemas.openxmlformats.org/officeDocument/2006/relationships" xmlns:m="http://schemas.openxmlformats.org/officeDocument/2006/math" xmlns:v="urn:schemas-microsoft-com:vml" xmlns:wp14="http://schemas.microsoft.com/office/word/2010/wordprocessingDrawing" xmlns:wp="http://schemas.openxmlformats.org/drawingml/2006/wordprocessingDrawing" xmlns:w10="urn:schemas-microsoft-com:office:word" xmlns:w="http://schemas.openxmlformats.org/wordprocessingml/2006/main" xmlns:w14="http://schemas.microsoft.com/office/word/2010/wordml" xmlns:w15="http://schemas.microsoft.com/office/word/2012/wordml" xmlns:w16se="http://schemas.microsoft.com/office/word/2015/wordml/symex" xmlns:wpg="http://schemas.microsoft.com/office/word/2010/wordprocessingGroup" xmlns:wpi="http://schemas.microsoft.com/office/word/2010/wordprocessingInk" xmlns:wne="http://schemas.microsoft.com/office/word/2006/wordml" xmlns:wps="http://schemas.microsoft.com/office/word/2010/wordprocessingShape" mc:Ignorable="w14 w15 w16se wp14">
   <w:body>
     <w:p>
       <w:pPr>
@@ -264,51 +264,66 @@
       <w:pPr>
         <w:spacing w:before="100" w:beforeAutospacing="1" w:after="100" w:afterAutospacing="1"/>
         <w:jc w:val="both"/>
-      </w:pPr>
-      <w:r>
-        <w:t>Monetary transactions between entities such as people or companies, are usually controlled centrally by a third party authority. For example, in order to carry out a monetary transfer or an electronic payment, an intermediary such a credit card company, is needed to verify it and then carry out the transaction. This process is not only applicable to the financial sector but is also similar in other sectors, such as mus</w:t>
-      </w:r>
-      <w:r>
-        <w:t xml:space="preserve">ic or software distribution etc </w:t>
-      </w:r>
-      <w:r>
-        <w:fldChar w:fldCharType="begin"/>
-      </w:r>
-      <w:r>
-        <w:instrText xml:space="preserve"> ADDIN ZOTERO_ITEM CSL_CITATION {"citationID":"YeyVRDgV","properties":{"formattedCitation":"[1]","plainCitation":"[1]","noteIndex":0},"citationItems":[{"id":71,"uris":["http://zotero.org/users/8329906/items/VFHCLKKN"],"itemData":{"id":71,"type":"article-journal","container-title":"PLOS ONE","DOI":"10.1371/journal.pone.0163477","ISSN":"1932-6203","issue":"10","journalAbbreviation":"PLoS ONE","language":"en","page":"e0163477","source":"DOI.org (Crossref)","title":"Where Is Current Research on Blockchain Technology?—A Systematic Review","title-short":"Where Is Current Research on Blockchain Technology?","volume":"11","author":[{"family":"Yli-Huumo","given":"Jesse"},{"family":"Ko","given":"Deokyoon"},{"family":"Choi","given":"Sujin"},{"family":"Park","given":"Sooyong"},{"family":"Smolander","given":"Kari"}],"editor":[{"family":"Song","given":"Houbing"}],"issued":{"date-parts":[["2016",10,3]]}}}],"schema":"https://github.com/citation-style-language/schema/raw/master/csl-citation.json"} </w:instrText>
-      </w:r>
-      <w:r>
-        <w:fldChar w:fldCharType="separate"/>
-      </w:r>
-      <w:r>
-        <w:t>[1]</w:t>
-      </w:r>
-      <w:r>
-        <w:fldChar w:fldCharType="end"/>
-      </w:r>
-      <w:r>
-        <w:t>. Thus, it is observed that this transaction system has a common point, both on the side of the transactor and on the side of the buyer. A central third party authority responsible for gathering the data and information in order to control and manage it appropriately to decide the outcome of the transaction</w:t>
-      </w:r>
-      <w:r>
-        <w:t xml:space="preserve">. This is slow and costly because the transaction must be verified by a third party entity that is required to be trustful for both entities involved in this transaction </w:t>
-      </w:r>
-      <w:r>
-        <w:fldChar w:fldCharType="begin"/>
-      </w:r>
-      <w:r>
-        <w:instrText xml:space="preserve"> ADDIN ZOTERO_ITEM CSL_CITATION {"citationID":"DQPHF9GB","properties":{"formattedCitation":"[2]","plainCitation":"[2]","noteIndex":0},"citationItems":[{"id":101,"uris":["http://zotero.org/users/8329906/items/V76ABW8A"],"itemData":{"id":101,"type":"report","abstract":"With the explosive development of decentralized finance (DeFi), we witness a phenomenal growth in tokenization of all kinds of assets, including equity, funds, debt, and real estate. By taking advantage of blockchain technology, digital assets are broadly grouped into fungible and non-fungible tokens (NFT). Here non-fungible tokens refer to those with unique and non-substitutable properties. Although the application of NFT is currently limited to digital fantasy artwork, games, collectible, etc., due to its unique capabilities, protocols, and platforms, they could be utilized in more practical issues. The main objective of this paper is to examine the requirements of presenting intellectual property assets, specifically patents, as NFTs. Hence, we offer a layered conceptual NFT-based patent framework with a comprehensive discussion on each layer, including storage, decentralized authentication, decentralized verification, Blockchain, and application layer. Furthermore, a series of open challenges about NFT-based patents and the possible future directions are highlighted. The proposed framework provides fundamental elements and guidance for businesses in taking advantage of NFTs in real-world problems such as grant patents, funding, biotechnology, event ticketing, and so forth.","genre":"preprint","language":"en","note":"DOI: 10.21203/rs.3.rs-951089/v1","publisher":"In Review","source":"DOI.org (Crossref)","title":"A Decentralized Framework for Patents and Intellectual Property as NFT in Blockchain Networks","URL":"https://www.researchsquare.com/article/rs-951089/v1","author":[{"family":"Bamakan","given":"Seyed Mojtaba Hosseini"},{"family":"Nezhadsistani","given":"Nasim"},{"family":"Bodaghi","given":"Omid"},{"family":"Qu","given":"Qiang"}],"accessed":{"date-parts":[["2022",11,30]]},"issued":{"date-parts":[["2021",10,5]]}}}],"schema":"https://github.com/citation-style-language/schema/raw/master/csl-citation.json"} </w:instrText>
-      </w:r>
-      <w:r>
-        <w:fldChar w:fldCharType="separate"/>
-      </w:r>
-      <w:r>
-        <w:t>[2]</w:t>
-      </w:r>
-      <w:r>
-        <w:fldChar w:fldCharType="end"/>
-      </w:r>
-      <w:r>
-        <w:t>.</w:t>
+        <w:rPr>
+          <w:lang w:val="en-US"/>
+        </w:rPr>
+      </w:pPr>
+      <w:r>
+        <w:rPr>
+          <w:lang w:val="en-US"/>
+        </w:rPr>
+        <w:t xml:space="preserve">The concept of blockchain technology has its roots in the fields of cryptography and digital currencies. In 1991, researchers Stuart Haber and Scott </w:t>
+      </w:r>
+      <w:proofErr w:type="spellStart"/>
+      <w:r>
+        <w:rPr>
+          <w:lang w:val="en-US"/>
+        </w:rPr>
+        <w:t>Stornetta</w:t>
+      </w:r>
+      <w:proofErr w:type="spellEnd"/>
+      <w:r>
+        <w:rPr>
+          <w:lang w:val="en-US"/>
+        </w:rPr>
+        <w:t xml:space="preserve"> published a paper titled "How to Time-Stamp a Digital Document," which introduced the idea of using a time-stamped ledger to securely store and validate data [-Understanding Blockchain-]. This ledger, which is the underlying structure of a blockchain, is both cryptographic and registry-based, and it is linked internally from one transaction block to the next. Several copies of the ledger are then distributed, and this process does not require a central administrator</w:t>
+      </w:r>
+      <w:r>
+        <w:t xml:space="preserve"> </w:t>
+      </w:r>
+      <w:r>
+        <w:rPr>
+          <w:lang w:val="en-US"/>
+        </w:rPr>
+        <w:t xml:space="preserve">[-Art of Blockchain-]. Another concept called "electronic cash" or "digital currency" was proposed by David </w:t>
+      </w:r>
+      <w:proofErr w:type="spellStart"/>
+      <w:r>
+        <w:rPr>
+          <w:lang w:val="en-US"/>
+        </w:rPr>
+        <w:t>Chaum</w:t>
+      </w:r>
+      <w:proofErr w:type="spellEnd"/>
+      <w:r>
+        <w:rPr>
+          <w:lang w:val="en-US"/>
+        </w:rPr>
+        <w:t xml:space="preserve"> in the 1980s, and it contributed to the development of blockchain technology. In 1997, Adam Back introduced the concept of "</w:t>
+      </w:r>
+      <w:proofErr w:type="spellStart"/>
+      <w:r>
+        <w:rPr>
+          <w:lang w:val="en-US"/>
+        </w:rPr>
+        <w:t>hashcash</w:t>
+      </w:r>
+      <w:proofErr w:type="spellEnd"/>
+      <w:r>
+        <w:rPr>
+          <w:lang w:val="en-US"/>
+        </w:rPr>
+        <w:t>," which offered a solution for controlling spam emails. This led to the creation of "b-money" by Wei Dai, which was based on a peer-to-peer network. Overall, the development of blockchain technology was influenced by a range of concepts and advances in the fields of cryptography, digital currencies, and peer-to-peer networks. These ideas laid the foundation for the creation of decentralized and secure networks, which are the core features of blockchain technology [-Understanding Blockchain-].</w:t>
       </w:r>
     </w:p>
     <w:p>
@@ -320,387 +335,322 @@
         </w:rPr>
       </w:pPr>
       <w:r>
-        <w:t xml:space="preserve">Blockchain is a technology that has evolved to solve the problem of the intermediary. The main purpose of developing this technology is to create a decentralized environment in which no third party authority needs to be responsible for overseeing transactions between two entities. The Blockchain is a distributed database that records in an ever-growing list of data records consisting of transactions and confirmed by the nodes that make up this network. The data is recorded in a public ledger. The ledger is tamper-resistant containing information about every transaction that has taken place in the network. Once a transaction is recorded in the ledger, it cannot be tampered with or deleted. </w:t>
-      </w:r>
-      <w:r>
-        <w:t xml:space="preserve">In January 2009, Bitcoin </w:t>
-      </w:r>
-      <w:r>
-        <w:t>introduced as the first blockchain ecosystem</w:t>
-      </w:r>
-      <w:r>
-        <w:t>. The paper that introduced Bitcoin first appeared in a 2008 publication titled "Bitcoin: A Peer-to-Peer Electronic Cash System"</w:t>
-      </w:r>
-      <w:r>
+        <w:rPr>
+          <w:lang w:val="en-US"/>
+        </w:rPr>
+        <w:t xml:space="preserve">In 2009, the cryptocurrency known as Bitcoin was introduced to the world. The concept of Bitcoin was first described in a 2008 paper titled "Bitcoin: A Peer-to-Peer Electronic Cash System," which was authored by an individual or group using the pseudonym Satoshi </w:t>
+      </w:r>
+      <w:proofErr w:type="spellStart"/>
+      <w:r>
+        <w:rPr>
+          <w:lang w:val="en-US"/>
+        </w:rPr>
+        <w:t>Nakamoto</w:t>
+      </w:r>
+      <w:proofErr w:type="spellEnd"/>
+      <w:r>
+        <w:rPr>
+          <w:lang w:val="en-US"/>
+        </w:rPr>
+        <w:t xml:space="preserve">. The paper proposed a system for direct online payment between two entities without the need for a third-party authority overseeing the transaction. The paper described the </w:t>
+      </w:r>
+      <w:r>
+        <w:rPr>
+          <w:lang w:val="en-US"/>
+        </w:rPr>
+        <w:lastRenderedPageBreak/>
+        <w:t xml:space="preserve">use of cryptography to create a digital currency that could not be copied and could not be spent more than once, thus solving </w:t>
+      </w:r>
+      <w:r>
+        <w:rPr>
+          <w:lang w:val="en-US"/>
+        </w:rPr>
+        <w:t>the problem of "double spending</w:t>
+      </w:r>
+      <w:r>
+        <w:rPr>
+          <w:lang w:val="en-US"/>
+        </w:rPr>
+        <w:t>"</w:t>
+      </w:r>
+      <w:r>
+        <w:rPr>
+          <w:lang w:val="en-US"/>
+        </w:rPr>
+        <w:t xml:space="preserve">. </w:t>
+      </w:r>
+      <w:r>
+        <w:rPr>
+          <w:lang w:val="en-US"/>
+        </w:rPr>
+        <w:t xml:space="preserve">The paper also introduced the concept of a public ledger, where transactions involving the digital currency could be traced and verified to ensure that the currency had not been spent previously. A few months after the publication of the paper, an open-source program was released to implement the Bitcoin system, and the first Bitcoin network was launched on January 3, 2009, when </w:t>
+      </w:r>
+      <w:proofErr w:type="spellStart"/>
+      <w:r>
+        <w:rPr>
+          <w:lang w:val="en-US"/>
+        </w:rPr>
+        <w:t>Nakamoto</w:t>
+      </w:r>
+      <w:proofErr w:type="spellEnd"/>
+      <w:r>
+        <w:rPr>
+          <w:lang w:val="en-US"/>
+        </w:rPr>
+        <w:t xml:space="preserve"> created the first bitcoins.</w:t>
+      </w:r>
+      <w:r>
+        <w:rPr>
+          <w:lang w:val="en-US"/>
+        </w:rPr>
         <w:t xml:space="preserve"> </w:t>
       </w:r>
       <w:r>
+        <w:rPr>
+          <w:lang w:val="en-US"/>
+        </w:rPr>
+        <w:t>Although the identity of the inventor of Bitcoin remains unknown, the cryptocurrency has continued to grow and gain support from a large community of users. This community has helped address various issues with the code and has contributed to the dev</w:t>
+      </w:r>
+      <w:r>
+        <w:rPr>
+          <w:lang w:val="en-US"/>
+        </w:rPr>
+        <w:t xml:space="preserve">elopment of the Bitcoin network </w:t>
+      </w:r>
+      <w:r>
+        <w:rPr>
+          <w:lang w:val="en-US"/>
+        </w:rPr>
+        <w:t>[-Art of Blockchain-]</w:t>
+      </w:r>
+      <w:r>
+        <w:rPr>
+          <w:lang w:val="en-US"/>
+        </w:rPr>
+        <w:t>.</w:t>
+      </w:r>
+    </w:p>
+    <w:p>
+      <w:pPr>
+        <w:keepNext/>
+        <w:spacing w:before="100" w:beforeAutospacing="1" w:after="100" w:afterAutospacing="1"/>
+        <w:jc w:val="center"/>
+      </w:pPr>
+      <w:r>
+        <w:rPr>
+          <w:noProof/>
+          <w:lang w:eastAsia="el-GR"/>
+        </w:rPr>
+        <w:drawing>
+          <wp:inline distT="0" distB="0" distL="0" distR="0" wp14:anchorId="3D8B5200" wp14:editId="24D58EDC">
+            <wp:extent cx="5192202" cy="3027068"/>
+            <wp:effectExtent l="0" t="0" r="8890" b="1905"/>
+            <wp:docPr id="3" name="Picture 3"/>
+            <wp:cNvGraphicFramePr>
+              <a:graphicFrameLocks xmlns:a="http://schemas.openxmlformats.org/drawingml/2006/main" noChangeAspect="1"/>
+            </wp:cNvGraphicFramePr>
+            <a:graphic xmlns:a="http://schemas.openxmlformats.org/drawingml/2006/main">
+              <a:graphicData uri="http://schemas.openxmlformats.org/drawingml/2006/picture">
+                <pic:pic xmlns:pic="http://schemas.openxmlformats.org/drawingml/2006/picture">
+                  <pic:nvPicPr>
+                    <pic:cNvPr id="3" name="bitcoin struct.png"/>
+                    <pic:cNvPicPr/>
+                  </pic:nvPicPr>
+                  <pic:blipFill>
+                    <a:blip r:embed="rId9">
+                      <a:extLst>
+                        <a:ext uri="{28A0092B-C50C-407E-A947-70E740481C1C}">
+                          <a14:useLocalDpi xmlns:a14="http://schemas.microsoft.com/office/drawing/2010/main" val="0"/>
+                        </a:ext>
+                      </a:extLst>
+                    </a:blip>
+                    <a:stretch>
+                      <a:fillRect/>
+                    </a:stretch>
+                  </pic:blipFill>
+                  <pic:spPr>
+                    <a:xfrm>
+                      <a:off x="0" y="0"/>
+                      <a:ext cx="5255132" cy="3063757"/>
+                    </a:xfrm>
+                    <a:prstGeom prst="rect">
+                      <a:avLst/>
+                    </a:prstGeom>
+                  </pic:spPr>
+                </pic:pic>
+              </a:graphicData>
+            </a:graphic>
+          </wp:inline>
+        </w:drawing>
+      </w:r>
+    </w:p>
+    <w:p>
+      <w:pPr>
+        <w:pStyle w:val="Caption"/>
+        <w:rPr>
+          <w:lang w:val="en-US"/>
+        </w:rPr>
+      </w:pPr>
+      <w:r>
+        <w:t xml:space="preserve">Figure </w:t>
+      </w:r>
+      <w:r>
         <w:fldChar w:fldCharType="begin"/>
       </w:r>
       <w:r>
-        <w:instrText xml:space="preserve"> ADDIN ZOTERO_ITEM CSL_CITATION {"citationID":"FkRuJVhD","properties":{"formattedCitation":"[3]","plainCitation":"[3]","noteIndex":0},"citationItems":[{"id":100,"uris":["http://zotero.org/users/8329906/items/X7IKK9UC"],"itemData":{"id":100,"type":"article-journal","abstract":"A purely peer-to-peer version of electronic cash would allow online payments to be sent directly from one party to another without going through a financial institution. Digital signatures provide part of the solution, but the main benefits are lost if a trusted third party is still required to prevent double-spending. We propose a solution to the double-spending problem using a peer-to-peer network. The network timestamps transactions by hashing them into an ongoing chain of hash-based proof-of-work, forming a record that cannot be changed without redoing the proof-of-work. The longest chain not only serves as proof of the sequence of events witnessed, but proof that it came from the largest pool of CPU power. As long as a majority of CPU power is controlled by nodes that are not cooperating to attack the network, they'll generate the longest chain and outpace attackers. The network itself requires minimal structure. Messages are broadcast on a best effort basis, and nodes can leave and rejoin the network at will, accepting the longest proof-of-work chain as proof of what happened while they were gone.","language":"en","page":"9","source":"Zotero","title":"Bitcoin: A Peer-to-Peer Electronic Cash System","author":[{"family":"Nakamoto","given":"Satoshi"}]}}],"schema":"https://github.com/citation-style-language/schema/raw/master/csl-citation.json"} </w:instrText>
+        <w:instrText xml:space="preserve"> SEQ Figure \* ARABIC </w:instrText>
       </w:r>
       <w:r>
         <w:fldChar w:fldCharType="separate"/>
       </w:r>
       <w:r>
-        <w:t>[3]</w:t>
+        <w:rPr>
+          <w:noProof/>
+        </w:rPr>
+        <w:t>1</w:t>
       </w:r>
       <w:r>
         <w:fldChar w:fldCharType="end"/>
       </w:r>
       <w:r>
-        <w:t xml:space="preserve">. After five years </w:t>
-      </w:r>
-      <w:r>
-        <w:t xml:space="preserve">from the first block of </w:t>
-      </w:r>
-      <w:r>
-        <w:lastRenderedPageBreak/>
-        <w:t>the Bitcoin blockchain, a second generation of blockchain named Ethereum was introduced</w:t>
-      </w:r>
-      <w:r>
-        <w:t xml:space="preserve"> </w:t>
-      </w:r>
-      <w:r>
-        <w:fldChar w:fldCharType="begin"/>
-      </w:r>
-      <w:r>
-        <w:instrText xml:space="preserve"> ADDIN ZOTERO_ITEM CSL_CITATION {"citationID":"i8WEvMOc","properties":{"formattedCitation":"[4]","plainCitation":"[4]","noteIndex":0},"citationItems":[{"id":99,"uris":["http://zotero.org/users/8329906/items/DU6HEUBU"],"itemData":{"id":99,"type":"article-journal","language":"en","page":"36","source":"Zotero","title":"A NEXT GENERATION SMART CONTRACT &amp; DECENTRALIZED APPLICATION PLATFORM","author":[{"family":"Buterin","given":"Vitalik"}],"issued":{"date-parts":[["2014"]]}}}],"schema":"https://github.com/citation-style-language/schema/raw/master/csl-citation.json"} </w:instrText>
-      </w:r>
-      <w:r>
-        <w:fldChar w:fldCharType="separate"/>
-      </w:r>
-      <w:r>
-        <w:t>[4]</w:t>
-      </w:r>
-      <w:r>
-        <w:fldChar w:fldCharType="end"/>
-      </w:r>
-      <w:r>
-        <w:t xml:space="preserve">. In 2014, Ethereum blockchain enabled developers to execute smart contracts. </w:t>
-      </w:r>
-      <w:r>
-        <w:t>Smart contracts</w:t>
-      </w:r>
-      <w:r>
-        <w:t>,</w:t>
-      </w:r>
-      <w:r>
-        <w:t xml:space="preserve"> are </w:t>
-      </w:r>
-      <w:r>
-        <w:rPr>
-          <w:lang w:val="en-US"/>
-        </w:rPr>
-        <w:t xml:space="preserve">in essence, </w:t>
-      </w:r>
-      <w:r>
-        <w:rPr>
-          <w:bCs/>
-        </w:rPr>
-        <w:t xml:space="preserve">programs stored on a blockchain that </w:t>
-      </w:r>
-      <w:r>
-        <w:rPr>
-          <w:bCs/>
-        </w:rPr>
-        <w:t>executes</w:t>
-      </w:r>
-      <w:r>
-        <w:rPr>
-          <w:bCs/>
-        </w:rPr>
-        <w:t xml:space="preserve"> when predetermined conditions are met</w:t>
-      </w:r>
-      <w:r>
-        <w:t>. Once these conditions</w:t>
-      </w:r>
-      <w:r>
-        <w:rPr>
-          <w:lang w:val="en-US"/>
-        </w:rPr>
-        <w:t xml:space="preserve"> </w:t>
-      </w:r>
-      <w:r>
-        <w:rPr>
-          <w:lang w:val="en-US"/>
-        </w:rPr>
-        <w:t>are satisfied, a transaction is executed.</w:t>
-      </w:r>
-      <w:r>
-        <w:t xml:space="preserve"> With the integration of smart contracts on blockchain, </w:t>
-      </w:r>
-      <w:r>
-        <w:rPr>
-          <w:lang w:val="en-US"/>
-        </w:rPr>
-        <w:t xml:space="preserve">developers can </w:t>
-      </w:r>
-      <w:r>
-        <w:t>create financial applications that use tokens such as cryptocurrencies.</w:t>
-      </w:r>
-      <w:r>
-        <w:t xml:space="preserve"> As the technology of the distributed ledger advances, more </w:t>
-      </w:r>
-      <w:r>
-        <w:rPr>
-          <w:lang w:val="en-US"/>
-        </w:rPr>
-        <w:t>notions have been developed and came to the foreground. In the recent time, anyone holding digital or even physical assets, can convert them into a digital token using the blockchain technology. This cost effective concept simplifies the process of exchanging any value between entities</w:t>
-      </w:r>
-      <w:r>
-        <w:rPr>
-          <w:lang w:val="en-US"/>
-        </w:rPr>
-        <w:t xml:space="preserve"> </w:t>
-      </w:r>
-      <w:r>
-        <w:rPr>
-          <w:lang w:val="en-US"/>
-        </w:rPr>
-        <w:fldChar w:fldCharType="begin"/>
-      </w:r>
-      <w:r>
-        <w:rPr>
-          <w:lang w:val="en-US"/>
-        </w:rPr>
-        <w:instrText xml:space="preserve"> ADDIN ZOTERO_ITEM CSL_CITATION {"citationID":"cQwm5qmJ","properties":{"formattedCitation":"[2]","plainCitation":"[2]","noteIndex":0},"citationItems":[{"id":101,"uris":["http://zotero.org/users/8329906/items/V76ABW8A"],"itemData":{"id":101,"type":"report","abstract":"With the explosive development of decentralized finance (DeFi), we witness a phenomenal growth in tokenization of all kinds of assets, including equity, funds, debt, and real estate. By taking advantage of blockchain technology, digital assets are broadly grouped into fungible and non-fungible tokens (NFT). Here non-fungible tokens refer to those with unique and non-substitutable properties. Although the application of NFT is currently limited to digital fantasy artwork, games, collectible, etc., due to its unique capabilities, protocols, and platforms, they could be utilized in more practical issues. The main objective of this paper is to examine the requirements of presenting intellectual property assets, specifically patents, as NFTs. Hence, we offer a layered conceptual NFT-based patent framework with a comprehensive discussion on each layer, including storage, decentralized authentication, decentralized verification, Blockchain, and application layer. Furthermore, a series of open challenges about NFT-based patents and the possible future directions are highlighted. The proposed framework provides fundamental elements and guidance for businesses in taking advantage of NFTs in real-world problems such as grant patents, funding, biotechnology, event ticketing, and so forth.","genre":"preprint","language":"en","note":"DOI: 10.21203/rs.3.rs-951089/v1","publisher":"In Review","source":"DOI.org (Crossref)","title":"A Decentralized Framework for Patents and Intellectual Property as NFT in Blockchain Networks","URL":"https://www.researchsquare.com/article/rs-951089/v1","author":[{"family":"Bamakan","given":"Seyed Mojtaba Hosseini"},{"family":"Nezhadsistani","given":"Nasim"},{"family":"Bodaghi","given":"Omid"},{"family":"Qu","given":"Qiang"}],"accessed":{"date-parts":[["2022",11,30]]},"issued":{"date-parts":[["2021",10,5]]}}}],"schema":"https://github.com/citation-style-language/schema/raw/master/csl-citation.json"} </w:instrText>
-      </w:r>
-      <w:r>
-        <w:rPr>
-          <w:lang w:val="en-US"/>
-        </w:rPr>
-        <w:fldChar w:fldCharType="separate"/>
-      </w:r>
-      <w:r>
-        <w:t>[2]</w:t>
-      </w:r>
-      <w:r>
-        <w:rPr>
-          <w:lang w:val="en-US"/>
-        </w:rPr>
-        <w:fldChar w:fldCharType="end"/>
-      </w:r>
-      <w:r>
-        <w:rPr>
-          <w:lang w:val="en-US"/>
-        </w:rPr>
-        <w:t>.</w:t>
+        <w:t>: Structure of Bitcoin</w:t>
       </w:r>
     </w:p>
     <w:p>
       <w:pPr>
         <w:spacing w:before="100" w:beforeAutospacing="1" w:after="100" w:afterAutospacing="1"/>
         <w:jc w:val="both"/>
-        <w:rPr>
-          <w:lang w:val="en-US"/>
-        </w:rPr>
-      </w:pPr>
-      <w:r>
-        <w:rPr>
-          <w:lang w:val="en-US"/>
-        </w:rPr>
-        <w:t xml:space="preserve">According to the laws designed for the internet in the decade of 2000, concerning the intellectual property licensing, </w:t>
-      </w:r>
-      <w:r>
-        <w:rPr>
-          <w:lang w:val="en-US"/>
-        </w:rPr>
-        <w:t>people who buy digital goods do not actually own them but instead the</w:t>
-      </w:r>
-      <w:r>
-        <w:rPr>
-          <w:lang w:val="en-US"/>
-        </w:rPr>
-        <w:t xml:space="preserve">y are simply users </w:t>
-      </w:r>
-      <w:r>
-        <w:rPr>
-          <w:lang w:val="en-US"/>
-        </w:rPr>
-        <w:fldChar w:fldCharType="begin"/>
-      </w:r>
-      <w:r>
-        <w:rPr>
-          <w:lang w:val="en-US"/>
-        </w:rPr>
-        <w:instrText xml:space="preserve"> ADDIN ZOTERO_ITEM CSL_CITATION {"citationID":"P7HMDdy8","properties":{"formattedCitation":"[5]","plainCitation":"[5]","noteIndex":0},"citationItems":[{"id":108,"uris":["http://zotero.org/users/8329906/items/K68IR63R"],"itemData":{"id":108,"type":"article-journal","container-title":"Indiana Law Journal","journalAbbreviation":"Ind. L.J.","page":"1261","title":"Tokenized: The Law of Non-Fungible Tokens and Unique Digital Property","title-short":"Tokenized","volume":"97","author":[{"family":"Fairfield","given":"Joshua A. T."}],"issued":{"date-parts":[["2022"]]}}}],"schema":"https://github.com/citation-style-language/schema/raw/master/csl-citation.json"} </w:instrText>
-      </w:r>
-      <w:r>
-        <w:rPr>
-          <w:lang w:val="en-US"/>
-        </w:rPr>
-        <w:fldChar w:fldCharType="separate"/>
-      </w:r>
-      <w:r>
-        <w:t>[5]</w:t>
-      </w:r>
-      <w:r>
-        <w:rPr>
-          <w:lang w:val="en-US"/>
-        </w:rPr>
-        <w:fldChar w:fldCharType="end"/>
-      </w:r>
-      <w:r>
-        <w:rPr>
-          <w:lang w:val="en-US"/>
-        </w:rPr>
-        <w:t>. One of the concepts of Ethereum blockchain technology that has been developed, is the ERC-721 (Ethereum Request for Comments) standard for Ethereum-based tokens.</w:t>
-      </w:r>
-      <w:r>
-        <w:rPr>
-          <w:lang w:val="en-US"/>
-        </w:rPr>
-        <w:t xml:space="preserve"> The ERC-721 specifies the standard token interface with providing a model implementation for non-fungible tokens (NFT)</w:t>
-      </w:r>
-      <w:r>
-        <w:rPr>
-          <w:lang w:val="en-US"/>
-        </w:rPr>
-        <w:t xml:space="preserve"> </w:t>
-      </w:r>
-      <w:r>
-        <w:rPr>
-          <w:lang w:val="en-US"/>
-        </w:rPr>
-        <w:fldChar w:fldCharType="begin"/>
-      </w:r>
-      <w:r>
-        <w:rPr>
-          <w:lang w:val="en-US"/>
-        </w:rPr>
-        <w:instrText xml:space="preserve"> ADDIN ZOTERO_ITEM CSL_CITATION {"citationID":"45XJMiwL","properties":{"formattedCitation":"[6]","plainCitation":"[6]","noteIndex":0},"citationItems":[{"id":105,"uris":["http://zotero.org/users/8329906/items/QYK9QAKB"],"itemData":{"id":105,"type":"paper-conference","abstract":"Non-fungible tokens (NFTs) as a decentralized proof of ownership represent one of the main reasons why Ethereum is a disruptive technology. This paper presents the first systematic study of the interactions occurring in a number of NFT ecosystems. We illustrate how to retrieve transaction data available on the blockchain and structure it as a graph-based model. Thanks to this methodology, we are able to study for the first time the topological structure of NFT networks and show that their properties (degree distribution and others) are similar to those of interaction graphs in social networks. Time-dependent analysis metrics, useful to characterize market influencers and interactions between different wallets, are also introduced. Based on those, we identify across a number of NFT networks the widespread presence of both investors accumulating NFTs and individuals who make large profits.","container-title":"2021 IEEE International Conference on Blockchain (Blockchain)","DOI":"10.1109/Blockchain53845.2021.00033","event-title":"2021 IEEE International Conference on Blockchain (Blockchain)","page":"188-195","source":"IEEE Xplore","title":"Networks of Ethereum Non-Fungible Tokens: A graph-based analysis of the ERC-721 ecosystem","title-short":"Networks of Ethereum Non-Fungible Tokens","author":[{"family":"Casale-Brunet","given":"S."},{"family":"Ribeca","given":"P."},{"family":"Doyle","given":"P."},{"family":"Mattavelli","given":"M."}],"issued":{"date-parts":[["2021",9]]}}}],"schema":"https://github.com/citation-style-language/schema/raw/master/csl-citation.json"} </w:instrText>
-      </w:r>
-      <w:r>
-        <w:rPr>
-          <w:lang w:val="en-US"/>
-        </w:rPr>
-        <w:fldChar w:fldCharType="separate"/>
-      </w:r>
-      <w:r>
-        <w:t>[6]</w:t>
-      </w:r>
-      <w:r>
-        <w:rPr>
-          <w:lang w:val="en-US"/>
-        </w:rPr>
-        <w:fldChar w:fldCharType="end"/>
-      </w:r>
-      <w:r>
-        <w:rPr>
-          <w:lang w:val="en-US"/>
-        </w:rPr>
-        <w:t>. NFT can represent the ownership of physical or non-physical assets in a decentralized way</w:t>
-      </w:r>
-      <w:r>
-        <w:rPr>
-          <w:lang w:val="en-US"/>
-        </w:rPr>
-        <w:t xml:space="preserve"> </w:t>
-      </w:r>
-      <w:r>
-        <w:rPr>
-          <w:lang w:val="en-US"/>
-        </w:rPr>
-        <w:fldChar w:fldCharType="begin"/>
-      </w:r>
-      <w:r>
-        <w:rPr>
-          <w:lang w:val="en-US"/>
-        </w:rPr>
-        <w:instrText xml:space="preserve"> ADDIN ZOTERO_ITEM CSL_CITATION {"citationID":"5xuyJKSQ","properties":{"formattedCitation":"[7]","plainCitation":"[7]","noteIndex":0},"citationItems":[{"id":111,"uris":["http://zotero.org/users/8329906/items/MGJUU3L5"],"itemData":{"id":111,"type":"article-journal","title":"Property-based testing of ERC-721 Ethereum smart contracts","author":[{"family":"Figueiredo Novo","given":"Isac Daniel","non-dropping-particle":"de"}]}}],"schema":"https://github.com/citation-style-language/schema/raw/master/csl-citation.json"} </w:instrText>
-      </w:r>
-      <w:r>
-        <w:rPr>
-          <w:lang w:val="en-US"/>
-        </w:rPr>
-        <w:fldChar w:fldCharType="separate"/>
-      </w:r>
-      <w:r>
-        <w:t>[7]</w:t>
-      </w:r>
-      <w:r>
-        <w:rPr>
-          <w:lang w:val="en-US"/>
-        </w:rPr>
-        <w:fldChar w:fldCharType="end"/>
-      </w:r>
-      <w:r>
-        <w:rPr>
-          <w:lang w:val="en-US"/>
-        </w:rPr>
-        <w:t xml:space="preserve">. One of the first application of NFTs that made this standard viral, was digital art such as </w:t>
+      </w:pPr>
+      <w:r>
+        <w:t xml:space="preserve">Satoshi </w:t>
       </w:r>
       <w:proofErr w:type="spellStart"/>
       <w:r>
-        <w:rPr>
-          <w:lang w:val="en-US"/>
-        </w:rPr>
-        <w:t>CryptoPunks</w:t>
+        <w:t>Nakamoto</w:t>
       </w:r>
       <w:proofErr w:type="spellEnd"/>
       <w:r>
-        <w:rPr>
-          <w:lang w:val="en-US"/>
-        </w:rPr>
-        <w:t xml:space="preserve"> </w:t>
-      </w:r>
-      <w:r>
-        <w:rPr>
-          <w:lang w:val="en-US"/>
-        </w:rPr>
-        <w:fldChar w:fldCharType="begin"/>
-      </w:r>
-      <w:r>
-        <w:rPr>
-          <w:lang w:val="en-US"/>
-        </w:rPr>
-        <w:instrText xml:space="preserve"> ADDIN ZOTERO_ITEM CSL_CITATION {"citationID":"N9U65xII","properties":{"formattedCitation":"[8]","plainCitation":"[8]","noteIndex":0},"citationItems":[{"id":113,"uris":["http://zotero.org/users/8329906/items/KET222XB"],"itemData":{"id":113,"type":"article-journal","container-title":"Available at SSRN","title":"The Cryptic Case of the CryptoPunks Licenses: The Mystery Over the Licenses for CryptoPunks NFTs","author":[{"family":"Lee","given":"Edward"}],"issued":{"date-parts":[["2021"]]}}}],"schema":"https://github.com/citation-style-language/schema/raw/master/csl-citation.json"} </w:instrText>
-      </w:r>
-      <w:r>
-        <w:rPr>
-          <w:lang w:val="en-US"/>
-        </w:rPr>
-        <w:fldChar w:fldCharType="separate"/>
-      </w:r>
-      <w:r>
-        <w:t>[8]</w:t>
-      </w:r>
-      <w:r>
-        <w:rPr>
-          <w:lang w:val="en-US"/>
-        </w:rPr>
-        <w:fldChar w:fldCharType="end"/>
-      </w:r>
-      <w:r>
-        <w:rPr>
-          <w:lang w:val="en-US"/>
-        </w:rPr>
-        <w:t>.</w:t>
+        <w:t xml:space="preserve">, the inventor of Bitcoin, took the idea of a distributed ledger from the research of Stuart Haber and Scott </w:t>
+      </w:r>
+      <w:proofErr w:type="spellStart"/>
+      <w:r>
+        <w:t>Stornetta</w:t>
+      </w:r>
+      <w:proofErr w:type="spellEnd"/>
+      <w:r>
+        <w:t xml:space="preserve"> and added a financial incentive to maintain linked copies of the ledger. </w:t>
+      </w:r>
+      <w:proofErr w:type="spellStart"/>
+      <w:r>
+        <w:t>Nakamoto's</w:t>
+      </w:r>
+      <w:proofErr w:type="spellEnd"/>
+      <w:r>
+        <w:t xml:space="preserve"> key contribution was the invention of "mining," which allowed people to earn bitcoins by solving mathematical puzzles associated with verifying transactions in a block. This reward for contributing to the development of the blockchain acts as an incentive, making it resistant to counterfeiting in a decentralized environment.</w:t>
       </w:r>
     </w:p>
     <w:p>
       <w:pPr>
         <w:spacing w:before="100" w:beforeAutospacing="1" w:after="100" w:afterAutospacing="1"/>
         <w:jc w:val="both"/>
-        <w:rPr>
-          <w:lang w:val="en-US"/>
-        </w:rPr>
-      </w:pPr>
-      <w:r>
-        <w:rPr>
-          <w:lang w:val="en-US"/>
-        </w:rPr>
-        <w:t>In the current work, an application concept is proposed that enables users to create NFT</w:t>
-      </w:r>
-      <w:r>
-        <w:rPr>
-          <w:lang w:val="en-US"/>
-        </w:rPr>
-        <w:t>s for their digital art. The digital art is stored in a decentralized way and also, users are able to verify the validity of the owners’ NFTs with the use of cryptographic techniques.</w:t>
-      </w:r>
-    </w:p>
+      </w:pPr>
+      <w:r>
+        <w:t xml:space="preserve">The addition of mining by </w:t>
+      </w:r>
+      <w:proofErr w:type="spellStart"/>
+      <w:r>
+        <w:t>Nakamoto</w:t>
+      </w:r>
+      <w:proofErr w:type="spellEnd"/>
+      <w:r>
+        <w:t xml:space="preserve"> ushered in a subsequent wave of cryptocurrencies whose progress moved very slowly for several years.</w:t>
+      </w:r>
+    </w:p>
+    <w:p>
+      <w:pPr>
+        <w:keepNext/>
+        <w:spacing w:before="100" w:beforeAutospacing="1" w:after="100" w:afterAutospacing="1"/>
+        <w:jc w:val="center"/>
+      </w:pPr>
+      <w:r>
+        <w:rPr>
+          <w:noProof/>
+          <w:lang w:eastAsia="el-GR"/>
+        </w:rPr>
+        <w:lastRenderedPageBreak/>
+        <w:drawing>
+          <wp:inline distT="0" distB="0" distL="0" distR="0" wp14:anchorId="71BCA242" wp14:editId="6CA9A7FF">
+            <wp:extent cx="3212072" cy="2184757"/>
+            <wp:effectExtent l="0" t="0" r="7620" b="6350"/>
+            <wp:docPr id="4" name="Picture 4"/>
+            <wp:cNvGraphicFramePr>
+              <a:graphicFrameLocks xmlns:a="http://schemas.openxmlformats.org/drawingml/2006/main" noChangeAspect="1"/>
+            </wp:cNvGraphicFramePr>
+            <a:graphic xmlns:a="http://schemas.openxmlformats.org/drawingml/2006/main">
+              <a:graphicData uri="http://schemas.openxmlformats.org/drawingml/2006/picture">
+                <pic:pic xmlns:pic="http://schemas.openxmlformats.org/drawingml/2006/picture">
+                  <pic:nvPicPr>
+                    <pic:cNvPr id="4" name="mining.png"/>
+                    <pic:cNvPicPr/>
+                  </pic:nvPicPr>
+                  <pic:blipFill>
+                    <a:blip r:embed="rId10">
+                      <a:extLst>
+                        <a:ext uri="{28A0092B-C50C-407E-A947-70E740481C1C}">
+                          <a14:useLocalDpi xmlns:a14="http://schemas.microsoft.com/office/drawing/2010/main" val="0"/>
+                        </a:ext>
+                      </a:extLst>
+                    </a:blip>
+                    <a:stretch>
+                      <a:fillRect/>
+                    </a:stretch>
+                  </pic:blipFill>
+                  <pic:spPr>
+                    <a:xfrm>
+                      <a:off x="0" y="0"/>
+                      <a:ext cx="3212072" cy="2184757"/>
+                    </a:xfrm>
+                    <a:prstGeom prst="rect">
+                      <a:avLst/>
+                    </a:prstGeom>
+                  </pic:spPr>
+                </pic:pic>
+              </a:graphicData>
+            </a:graphic>
+          </wp:inline>
+        </w:drawing>
+      </w:r>
+    </w:p>
+    <w:p>
+      <w:pPr>
+        <w:pStyle w:val="Caption"/>
+      </w:pPr>
+      <w:r>
+        <w:t xml:space="preserve">Figure </w:t>
+      </w:r>
+      <w:r>
+        <w:fldChar w:fldCharType="begin"/>
+      </w:r>
+      <w:r>
+        <w:instrText xml:space="preserve"> SEQ Figure \* ARABIC </w:instrText>
+      </w:r>
+      <w:r>
+        <w:fldChar w:fldCharType="separate"/>
+      </w:r>
+      <w:r>
+        <w:rPr>
+          <w:noProof/>
+        </w:rPr>
+        <w:t>2</w:t>
+      </w:r>
+      <w:r>
+        <w:fldChar w:fldCharType="end"/>
+      </w:r>
+      <w:r>
+        <w:t>: Bitcoin mining</w:t>
+      </w:r>
+    </w:p>
+    <w:p/>
     <w:p>
       <w:pPr>
         <w:spacing w:before="100" w:beforeAutospacing="1" w:after="100" w:afterAutospacing="1"/>
@@ -710,30 +660,2200 @@
         </w:rPr>
       </w:pPr>
       <w:r>
-        <w:rPr>
-          <w:lang w:val="en-US"/>
-        </w:rPr>
-        <w:t>The work is structured as follows: Section II presents the</w:t>
-      </w:r>
-      <w:r>
-        <w:rPr>
-          <w:lang w:val="en-US"/>
-        </w:rPr>
-        <w:t xml:space="preserve"> main architecture of the proposed solution. In Section III the implementation of the solution, as well as, the complete protocol is analyzed.</w:t>
-      </w:r>
-      <w:r>
-        <w:rPr>
-          <w:lang w:val="en-US"/>
-        </w:rPr>
-        <w:t xml:space="preserve"> In Section IV results and future work will be discussed.</w:t>
+        <w:t xml:space="preserve">After five years </w:t>
+      </w:r>
+      <w:r>
+        <w:t>from the first block of the Bitcoin blockchain, a second generation of blockchain named Ethereum was introduced</w:t>
+      </w:r>
+      <w:r>
+        <w:t xml:space="preserve"> </w:t>
+      </w:r>
+      <w:r>
+        <w:fldChar w:fldCharType="begin"/>
+      </w:r>
+      <w:r>
+        <w:instrText xml:space="preserve"> ADDIN ZOTERO_ITEM CSL_CITATION {"citationID":"i8WEvMOc","properties":{"formattedCitation":"[4]","plainCitation":"[4]","noteIndex":0},"citationItems":[{"id":99,"uris":["http://zotero.org/users/8329906/items/DU6HEUBU"],"itemData":{"id":99,"type":"article-journal","language":"en","page":"36","source":"Zotero","title":"A NEXT GENERATION SMART CONTRACT &amp; DECENTRALIZED APPLICATION PLATFORM","author":[{"family":"Buterin","given":"Vitalik"}],"issued":{"date-parts":[["2014"]]}}}],"schema":"https://github.com/citation-style-language/schema/raw/master/csl-citation.json"} </w:instrText>
+      </w:r>
+      <w:r>
+        <w:fldChar w:fldCharType="separate"/>
+      </w:r>
+      <w:r>
+        <w:t>[4]</w:t>
+      </w:r>
+      <w:r>
+        <w:fldChar w:fldCharType="end"/>
+      </w:r>
+      <w:r>
+        <w:t xml:space="preserve">. In 2014, Ethereum blockchain enabled developers to execute smart contracts. </w:t>
+      </w:r>
+      <w:r>
+        <w:t>Smart contracts</w:t>
+      </w:r>
+      <w:r>
+        <w:t>,</w:t>
+      </w:r>
+      <w:r>
+        <w:t xml:space="preserve"> are </w:t>
+      </w:r>
+      <w:r>
+        <w:rPr>
+          <w:lang w:val="en-US"/>
+        </w:rPr>
+        <w:t xml:space="preserve">in essence, </w:t>
+      </w:r>
+      <w:r>
+        <w:rPr>
+          <w:bCs/>
+        </w:rPr>
+        <w:t xml:space="preserve">programs stored on a blockchain that </w:t>
+      </w:r>
+      <w:r>
+        <w:rPr>
+          <w:bCs/>
+        </w:rPr>
+        <w:t>executes</w:t>
+      </w:r>
+      <w:r>
+        <w:rPr>
+          <w:bCs/>
+        </w:rPr>
+        <w:t xml:space="preserve"> when predetermined conditions are met</w:t>
+      </w:r>
+      <w:r>
+        <w:t>. Once these conditions</w:t>
+      </w:r>
+      <w:r>
+        <w:rPr>
+          <w:lang w:val="en-US"/>
+        </w:rPr>
+        <w:t xml:space="preserve"> </w:t>
+      </w:r>
+      <w:r>
+        <w:rPr>
+          <w:lang w:val="en-US"/>
+        </w:rPr>
+        <w:t>are satisfied, a transaction is executed.</w:t>
+      </w:r>
+      <w:r>
+        <w:t xml:space="preserve"> With the integration of smart contracts on blockchain, </w:t>
+      </w:r>
+      <w:r>
+        <w:rPr>
+          <w:lang w:val="en-US"/>
+        </w:rPr>
+        <w:t xml:space="preserve">developers can </w:t>
+      </w:r>
+      <w:r>
+        <w:t>create financial applications that use tokens such as cryptocurrencies.</w:t>
+      </w:r>
+      <w:r>
+        <w:t xml:space="preserve"> As the technology of the distributed ledger advances, more </w:t>
+      </w:r>
+      <w:r>
+        <w:rPr>
+          <w:lang w:val="en-US"/>
+        </w:rPr>
+        <w:t>notions have been developed and came to the foreground. In the recent time, anyone holding digital or even physical assets, can convert them into a digital token using the blockchain technology. This cost effective concept simplifies the process of exchanging any value between entities</w:t>
+      </w:r>
+      <w:r>
+        <w:rPr>
+          <w:lang w:val="en-US"/>
+        </w:rPr>
+        <w:t xml:space="preserve"> </w:t>
+      </w:r>
+      <w:r>
+        <w:rPr>
+          <w:lang w:val="en-US"/>
+        </w:rPr>
+        <w:fldChar w:fldCharType="begin"/>
+      </w:r>
+      <w:r>
+        <w:rPr>
+          <w:lang w:val="en-US"/>
+        </w:rPr>
+        <w:instrText xml:space="preserve"> ADDIN ZOTERO_ITEM CSL_CITATION {"citationID":"cQwm5qmJ","properties":{"formattedCitation":"[2]","plainCitation":"[2]","noteIndex":0},"citationItems":[{"id":101,"uris":["http://zotero.org/users/8329906/items/V76ABW8A"],"itemData":{"id":101,"type":"report","abstract":"With the explosive development of decentralized finance (DeFi), we witness a phenomenal growth in tokenization of all kinds of assets, including equity, funds, debt, and real estate. By taking advantage of blockchain technology, digital assets are broadly grouped into fungible and non-fungible tokens (NFT). Here non-fungible tokens refer to those with unique and non-substitutable properties. Although the application of NFT is currently limited to digital fantasy artwork, games, collectible, etc., due to its unique capabilities, protocols, and platforms, they could be utilized in more practical issues. The main objective of this paper is to examine the requirements of presenting intellectual property assets, specifically patents, as NFTs. Hence, we offer a layered conceptual NFT-based patent framework with a comprehensive discussion on each layer, including storage, decentralized authentication, decentralized verification, Blockchain, and application layer. Furthermore, a series of open challenges about NFT-based patents and the possible future directions are highlighted. The proposed framework provides fundamental elements and guidance for businesses in taking advantage of NFTs in real-world problems such as grant patents, funding, biotechnology, event ticketing, and so forth.","genre":"preprint","language":"en","note":"DOI: 10.21203/rs.3.rs-951089/v1","publisher":"In Review","source":"DOI.org (Crossref)","title":"A Decentralized Framework for Patents and Intellectual Property as NFT in Blockchain Networks","URL":"https://www.researchsquare.com/article/rs-951089/v1","author":[{"family":"Bamakan","given":"Seyed Mojtaba Hosseini"},{"family":"Nezhadsistani","given":"Nasim"},{"family":"Bodaghi","given":"Omid"},{"family":"Qu","given":"Qiang"}],"accessed":{"date-parts":[["2022",11,30]]},"issued":{"date-parts":[["2021",10,5]]}}}],"schema":"https://github.com/citation-style-language/schema/raw/master/csl-citation.json"} </w:instrText>
+      </w:r>
+      <w:r>
+        <w:rPr>
+          <w:lang w:val="en-US"/>
+        </w:rPr>
+        <w:fldChar w:fldCharType="separate"/>
+      </w:r>
+      <w:r>
+        <w:t>[2]</w:t>
+      </w:r>
+      <w:r>
+        <w:rPr>
+          <w:lang w:val="en-US"/>
+        </w:rPr>
+        <w:fldChar w:fldCharType="end"/>
+      </w:r>
+      <w:r>
+        <w:rPr>
+          <w:lang w:val="en-US"/>
+        </w:rPr>
+        <w:t>.</w:t>
       </w:r>
     </w:p>
     <w:p>
       <w:pPr>
         <w:spacing w:before="100" w:beforeAutospacing="1" w:after="100" w:afterAutospacing="1"/>
-        <w:rPr>
-          <w:lang w:val="en-US"/>
-        </w:rPr>
+        <w:jc w:val="both"/>
+        <w:rPr>
+          <w:lang w:val="en-US"/>
+        </w:rPr>
+      </w:pPr>
+      <w:r>
+        <w:rPr>
+          <w:lang w:val="en-US"/>
+        </w:rPr>
+        <w:t xml:space="preserve">According to the laws designed for the internet in the decade of 2000, concerning the intellectual property licensing, </w:t>
+      </w:r>
+      <w:r>
+        <w:rPr>
+          <w:lang w:val="en-US"/>
+        </w:rPr>
+        <w:t>people who buy digital goods do not actually own them but instead the</w:t>
+      </w:r>
+      <w:r>
+        <w:rPr>
+          <w:lang w:val="en-US"/>
+        </w:rPr>
+        <w:t xml:space="preserve">y are simply users </w:t>
+      </w:r>
+      <w:r>
+        <w:rPr>
+          <w:lang w:val="en-US"/>
+        </w:rPr>
+        <w:fldChar w:fldCharType="begin"/>
+      </w:r>
+      <w:r>
+        <w:rPr>
+          <w:lang w:val="en-US"/>
+        </w:rPr>
+        <w:instrText xml:space="preserve"> ADDIN ZOTERO_ITEM CSL_CITATION {"citationID":"P7HMDdy8","properties":{"formattedCitation":"[5]","plainCitation":"[5]","noteIndex":0},"citationItems":[{"id":108,"uris":["http://zotero.org/users/8329906/items/K68IR63R"],"itemData":{"id":108,"type":"article-journal","container-title":"Indiana Law Journal","journalAbbreviation":"Ind. L.J.","page":"1261","title":"Tokenized: The Law of Non-Fungible Tokens and Unique Digital Property","title-short":"Tokenized","volume":"97","author":[{"family":"Fairfield","given":"Joshua A. T."}],"issued":{"date-parts":[["2022"]]}}}],"schema":"https://github.com/citation-style-language/schema/raw/master/csl-citation.json"} </w:instrText>
+      </w:r>
+      <w:r>
+        <w:rPr>
+          <w:lang w:val="en-US"/>
+        </w:rPr>
+        <w:fldChar w:fldCharType="separate"/>
+      </w:r>
+      <w:r>
+        <w:t>[5]</w:t>
+      </w:r>
+      <w:r>
+        <w:rPr>
+          <w:lang w:val="en-US"/>
+        </w:rPr>
+        <w:fldChar w:fldCharType="end"/>
+      </w:r>
+      <w:r>
+        <w:rPr>
+          <w:lang w:val="en-US"/>
+        </w:rPr>
+        <w:t>. One of the concepts of Ethereum blockchain technology that has been developed, is the ERC-721 (Ethereum Request for Comments) standard for Ethereum-based tokens.</w:t>
+      </w:r>
+      <w:r>
+        <w:rPr>
+          <w:lang w:val="en-US"/>
+        </w:rPr>
+        <w:t xml:space="preserve"> The ERC-721 specifies the standard token interface with providing a model implementation for non-fungible tokens (NFT)</w:t>
+      </w:r>
+      <w:r>
+        <w:rPr>
+          <w:lang w:val="en-US"/>
+        </w:rPr>
+        <w:t xml:space="preserve"> </w:t>
+      </w:r>
+      <w:r>
+        <w:rPr>
+          <w:lang w:val="en-US"/>
+        </w:rPr>
+        <w:fldChar w:fldCharType="begin"/>
+      </w:r>
+      <w:r>
+        <w:rPr>
+          <w:lang w:val="en-US"/>
+        </w:rPr>
+        <w:instrText xml:space="preserve"> ADDIN ZOTERO_ITEM CSL_CITATION {"citationID":"45XJMiwL","properties":{"formattedCitation":"[6]","plainCitation":"[6]","noteIndex":0},"citationItems":[{"id":105,"uris":["http://zotero.org/users/8329906/items/QYK9QAKB"],"itemData":{"id":105,"type":"paper-conference","abstract":"Non-fungible tokens (NFTs) as a decentralized proof of ownership represent one of the main reasons why Ethereum is a disruptive technology. This paper presents the first systematic study of the interactions occurring in a number of NFT ecosystems. We illustrate how to retrieve transaction data available on the blockchain and structure it as a graph-based model. Thanks to this methodology, we are able to study for the first time the topological structure of NFT networks and show that their properties (degree distribution and others) are similar to those of interaction graphs in social networks. Time-dependent analysis metrics, useful to characterize market influencers and interactions between different wallets, are also introduced. Based on those, we identify across a number of NFT networks the widespread presence of both investors accumulating NFTs and individuals who make large profits.","container-title":"2021 IEEE International Conference on Blockchain (Blockchain)","DOI":"10.1109/Blockchain53845.2021.00033","event-title":"2021 IEEE International Conference on Blockchain (Blockchain)","page":"188-195","source":"IEEE Xplore","title":"Networks of Ethereum Non-Fungible Tokens: A graph-based analysis of the ERC-721 ecosystem","title-short":"Networks of Ethereum Non-Fungible Tokens","author":[{"family":"Casale-Brunet","given":"S."},{"family":"Ribeca","given":"P."},{"family":"Doyle","given":"P."},{"family":"Mattavelli","given":"M."}],"issued":{"date-parts":[["2021",9]]}}}],"schema":"https://github.com/citation-style-language/schema/raw/master/csl-citation.json"} </w:instrText>
+      </w:r>
+      <w:r>
+        <w:rPr>
+          <w:lang w:val="en-US"/>
+        </w:rPr>
+        <w:fldChar w:fldCharType="separate"/>
+      </w:r>
+      <w:r>
+        <w:t>[6]</w:t>
+      </w:r>
+      <w:r>
+        <w:rPr>
+          <w:lang w:val="en-US"/>
+        </w:rPr>
+        <w:fldChar w:fldCharType="end"/>
+      </w:r>
+      <w:r>
+        <w:rPr>
+          <w:lang w:val="en-US"/>
+        </w:rPr>
+        <w:t>. NFT can represent the ownership of physical or non-physical assets in a decentralized way</w:t>
+      </w:r>
+      <w:r>
+        <w:rPr>
+          <w:lang w:val="en-US"/>
+        </w:rPr>
+        <w:t xml:space="preserve"> </w:t>
+      </w:r>
+      <w:r>
+        <w:rPr>
+          <w:lang w:val="en-US"/>
+        </w:rPr>
+        <w:fldChar w:fldCharType="begin"/>
+      </w:r>
+      <w:r>
+        <w:rPr>
+          <w:lang w:val="en-US"/>
+        </w:rPr>
+        <w:instrText xml:space="preserve"> ADDIN ZOTERO_ITEM CSL_CITATION {"citationID":"5xuyJKSQ","properties":{"formattedCitation":"[7]","plainCitation":"[7]","noteIndex":0},"citationItems":[{"id":111,"uris":["http://zotero.org/users/8329906/items/MGJUU3L5"],"itemData":{"id":111,"type":"article-journal","title":"Property-based testing of ERC-721 Ethereum smart contracts","author":[{"family":"Figueiredo Novo","given":"Isac Daniel","non-dropping-particle":"de"}]}}],"schema":"https://github.com/citation-style-language/schema/raw/master/csl-citation.json"} </w:instrText>
+      </w:r>
+      <w:r>
+        <w:rPr>
+          <w:lang w:val="en-US"/>
+        </w:rPr>
+        <w:fldChar w:fldCharType="separate"/>
+      </w:r>
+      <w:r>
+        <w:t>[7]</w:t>
+      </w:r>
+      <w:r>
+        <w:rPr>
+          <w:lang w:val="en-US"/>
+        </w:rPr>
+        <w:fldChar w:fldCharType="end"/>
+      </w:r>
+      <w:r>
+        <w:rPr>
+          <w:lang w:val="en-US"/>
+        </w:rPr>
+        <w:t xml:space="preserve">. One of the first application of NFTs that made this standard viral, was digital art such as </w:t>
+      </w:r>
+      <w:proofErr w:type="spellStart"/>
+      <w:r>
+        <w:rPr>
+          <w:lang w:val="en-US"/>
+        </w:rPr>
+        <w:t>CryptoPunks</w:t>
+      </w:r>
+      <w:proofErr w:type="spellEnd"/>
+      <w:r>
+        <w:rPr>
+          <w:lang w:val="en-US"/>
+        </w:rPr>
+        <w:t xml:space="preserve"> </w:t>
+      </w:r>
+      <w:r>
+        <w:rPr>
+          <w:lang w:val="en-US"/>
+        </w:rPr>
+        <w:fldChar w:fldCharType="begin"/>
+      </w:r>
+      <w:r>
+        <w:rPr>
+          <w:lang w:val="en-US"/>
+        </w:rPr>
+        <w:instrText xml:space="preserve"> ADDIN ZOTERO_ITEM CSL_CITATION {"citationID":"N9U65xII","properties":{"formattedCitation":"[8]","plainCitation":"[8]","noteIndex":0},"citationItems":[{"id":113,"uris":["http://zotero.org/users/8329906/items/KET222XB"],"itemData":{"id":113,"type":"article-journal","container-title":"Available at SSRN","title":"The Cryptic Case of the CryptoPunks Licenses: The Mystery Over the Licenses for CryptoPunks NFTs","author":[{"family":"Lee","given":"Edward"}],"issued":{"date-parts":[["2021"]]}}}],"schema":"https://github.com/citation-style-language/schema/raw/master/csl-citation.json"} </w:instrText>
+      </w:r>
+      <w:r>
+        <w:rPr>
+          <w:lang w:val="en-US"/>
+        </w:rPr>
+        <w:fldChar w:fldCharType="separate"/>
+      </w:r>
+      <w:r>
+        <w:t>[8]</w:t>
+      </w:r>
+      <w:r>
+        <w:rPr>
+          <w:lang w:val="en-US"/>
+        </w:rPr>
+        <w:fldChar w:fldCharType="end"/>
+      </w:r>
+      <w:r>
+        <w:rPr>
+          <w:lang w:val="en-US"/>
+        </w:rPr>
+        <w:t>.</w:t>
+      </w:r>
+    </w:p>
+    <w:p>
+      <w:pPr>
+        <w:spacing w:before="100" w:beforeAutospacing="1" w:after="100" w:afterAutospacing="1"/>
+        <w:jc w:val="both"/>
+        <w:rPr>
+          <w:lang w:val="en-US"/>
+        </w:rPr>
+      </w:pPr>
+      <w:r>
+        <w:rPr>
+          <w:lang w:val="en-US"/>
+        </w:rPr>
+        <w:t>In the current work, an application concept is proposed that enables users to create NFT</w:t>
+      </w:r>
+      <w:r>
+        <w:rPr>
+          <w:lang w:val="en-US"/>
+        </w:rPr>
+        <w:t>s for their digital art. The digital art is stored in a decentralized way and also, users are able to verify the validity of the owners’ NFTs with the use of cryptographic techniques.</w:t>
+      </w:r>
+    </w:p>
+    <w:p>
+      <w:pPr>
+        <w:spacing w:before="100" w:beforeAutospacing="1" w:after="100" w:afterAutospacing="1"/>
+        <w:jc w:val="both"/>
+        <w:rPr>
+          <w:lang w:val="en-US"/>
+        </w:rPr>
+      </w:pPr>
+      <w:r>
+        <w:rPr>
+          <w:lang w:val="en-US"/>
+        </w:rPr>
+        <w:t xml:space="preserve">The work is structured as follows: </w:t>
+      </w:r>
+      <w:r>
+        <w:rPr>
+          <w:lang w:val="en-US"/>
+        </w:rPr>
+        <w:t>Section</w:t>
+      </w:r>
+      <w:r>
+        <w:rPr>
+          <w:lang w:val="en-US"/>
+        </w:rPr>
+        <w:t xml:space="preserve"> </w:t>
+      </w:r>
+      <w:r>
+        <w:rPr>
+          <w:lang w:val="en-US"/>
+        </w:rPr>
+        <w:t xml:space="preserve">II </w:t>
+      </w:r>
+      <w:r>
+        <w:rPr>
+          <w:lang w:val="en-US"/>
+        </w:rPr>
+        <w:t xml:space="preserve">presents </w:t>
+      </w:r>
+      <w:r>
+        <w:rPr>
+          <w:lang w:val="en-US"/>
+        </w:rPr>
+        <w:t xml:space="preserve">an analysis </w:t>
+      </w:r>
+      <w:r>
+        <w:rPr>
+          <w:lang w:val="en-US"/>
+        </w:rPr>
+        <w:t xml:space="preserve">on the blockchain technology. </w:t>
+      </w:r>
+      <w:r>
+        <w:rPr>
+          <w:lang w:val="en-US"/>
+        </w:rPr>
+        <w:t>A brief description on consensus mechanisms is included in Section III</w:t>
+      </w:r>
+      <w:r>
+        <w:rPr>
+          <w:lang w:val="en-US"/>
+        </w:rPr>
+        <w:t xml:space="preserve">. </w:t>
+      </w:r>
+      <w:r>
+        <w:rPr>
+          <w:lang w:val="en-US"/>
+        </w:rPr>
+        <w:t xml:space="preserve">In Section </w:t>
+      </w:r>
+      <w:r>
+        <w:rPr>
+          <w:lang w:val="en-US"/>
+        </w:rPr>
+        <w:t>IV</w:t>
+      </w:r>
+      <w:r>
+        <w:rPr>
+          <w:lang w:val="en-US"/>
+        </w:rPr>
+        <w:t>, the technology of Inter</w:t>
+      </w:r>
+      <w:r>
+        <w:rPr>
+          <w:lang w:val="en-US"/>
+        </w:rPr>
+        <w:t>p</w:t>
+      </w:r>
+      <w:r>
+        <w:rPr>
+          <w:lang w:val="en-US"/>
+        </w:rPr>
+        <w:t xml:space="preserve">lanetary File System (IPFS) is analyzed. Section </w:t>
+      </w:r>
+      <w:r>
+        <w:rPr>
+          <w:lang w:val="en-US"/>
+        </w:rPr>
+        <w:t>V</w:t>
+      </w:r>
+      <w:r>
+        <w:rPr>
+          <w:lang w:val="en-US"/>
+        </w:rPr>
+        <w:t xml:space="preserve"> presents a description of </w:t>
+      </w:r>
+      <w:r>
+        <w:rPr>
+          <w:lang w:val="en-US"/>
+        </w:rPr>
+        <w:t>the</w:t>
+      </w:r>
+      <w:r>
+        <w:rPr>
+          <w:lang w:val="en-US"/>
+        </w:rPr>
+        <w:t xml:space="preserve"> main architecture of the p</w:t>
+      </w:r>
+      <w:r>
+        <w:rPr>
+          <w:lang w:val="en-US"/>
+        </w:rPr>
+        <w:t xml:space="preserve">roposed solution. In Section </w:t>
+      </w:r>
+      <w:r>
+        <w:rPr>
+          <w:lang w:val="en-US"/>
+        </w:rPr>
+        <w:t>VI</w:t>
+      </w:r>
+      <w:r>
+        <w:rPr>
+          <w:lang w:val="en-US"/>
+        </w:rPr>
+        <w:t>,</w:t>
+      </w:r>
+      <w:r>
+        <w:rPr>
+          <w:lang w:val="en-US"/>
+        </w:rPr>
+        <w:t xml:space="preserve"> the implementation of the solution, as well as, the complete protocol is analyzed.</w:t>
+      </w:r>
+      <w:r>
+        <w:rPr>
+          <w:lang w:val="en-US"/>
+        </w:rPr>
+        <w:t xml:space="preserve"> In Section </w:t>
+      </w:r>
+      <w:r>
+        <w:rPr>
+          <w:lang w:val="en-US"/>
+        </w:rPr>
+        <w:t>VII</w:t>
+      </w:r>
+      <w:r>
+        <w:rPr>
+          <w:lang w:val="en-US"/>
+        </w:rPr>
+        <w:t>,</w:t>
+      </w:r>
+      <w:r>
+        <w:rPr>
+          <w:lang w:val="en-US"/>
+        </w:rPr>
+        <w:t xml:space="preserve"> results and future work will be discussed.</w:t>
+      </w:r>
+    </w:p>
+    <w:p>
+      <w:pPr>
+        <w:pStyle w:val="Heading2"/>
+      </w:pPr>
+      <w:r>
+        <w:lastRenderedPageBreak/>
+        <w:t>Blockchain technology</w:t>
+      </w:r>
+    </w:p>
+    <w:p>
+      <w:pPr>
+        <w:spacing w:before="100" w:beforeAutospacing="1" w:after="100" w:afterAutospacing="1"/>
+        <w:jc w:val="both"/>
+      </w:pPr>
+      <w:r>
+        <w:rPr>
+          <w:lang w:val="en-US"/>
+        </w:rPr>
+        <w:t xml:space="preserve">Monetary </w:t>
+      </w:r>
+      <w:r>
+        <w:t>transactions between entities are typically managed by a third party. For example, when two people want to transfer money or make an electronic payment, they need a bank or credit card company to verify the transaction and carry it out. This is not only true in the financial sector, but also in other areas such as music or software distribution. In all these cases, there is a central third party</w:t>
+      </w:r>
+      <w:r>
+        <w:t xml:space="preserve"> authority</w:t>
+      </w:r>
+      <w:r>
+        <w:t xml:space="preserve"> that gathers information and uses it to con</w:t>
+      </w:r>
+      <w:r>
+        <w:t>trol and manage the transaction [-Where is-].</w:t>
+      </w:r>
+    </w:p>
+    <w:p>
+      <w:pPr>
+        <w:spacing w:before="100" w:beforeAutospacing="1" w:after="100" w:afterAutospacing="1"/>
+        <w:jc w:val="both"/>
+      </w:pPr>
+      <w:r>
+        <w:t>Blockchain is a type of technology that has been developed to remove the need for intermediaries, or third party authorities, in transactions between two entities. This technology creates a decentralized environment in which the processing and confirmation of transactions can take place without the involvement of a central authority. The Blockchain is a distributed database that maintains a constantly growing list of data records, known as blocks, which contain information about transactions that have taken place within the network. This information is recorded in a public ledger, which is tamper-resistant and contains a record of every transaction that has occurred on the network. Because the ledger is distributed across all nodes in the network, it is impossible to alter or delete any transaction once it has been recorded. This makes the blockchain a highly secure and transparent way of conducting transactions. However, there are still some technical challenges and limitations that need to be overcome in order to fully utilize the potential of this technology.</w:t>
+      </w:r>
+    </w:p>
+    <w:p>
+      <w:pPr>
+        <w:spacing w:before="100" w:beforeAutospacing="1" w:after="100" w:afterAutospacing="1"/>
+        <w:jc w:val="both"/>
+      </w:pPr>
+      <w:r>
+        <w:t>In order to ensure the integrity and security of transactions on the Blockchain, it is crucial to protect and maintain the health of the nodes involved in the verification and execution of these transactions. This is necessary to prevent any potential attacks or attempts to tamper with the transactions on the Blockchain</w:t>
+      </w:r>
+      <w:r>
+        <w:t xml:space="preserve"> [-</w:t>
+      </w:r>
+      <w:proofErr w:type="spellStart"/>
+      <w:r>
+        <w:t>BlockChain</w:t>
+      </w:r>
+      <w:proofErr w:type="spellEnd"/>
+      <w:r>
+        <w:t xml:space="preserve"> Blueprint-]</w:t>
+      </w:r>
+      <w:r>
+        <w:t>. Additionally, the verification process for transactions on the Blockchain requires significant computing power in order to effectively verify the accuracy and legitimacy of the transactions.</w:t>
+      </w:r>
+    </w:p>
+    <w:p>
+      <w:pPr>
+        <w:spacing w:before="100" w:beforeAutospacing="1" w:after="100" w:afterAutospacing="1"/>
+        <w:jc w:val="both"/>
+      </w:pPr>
+      <w:r>
+        <w:t>Blockchain is a system that uses digital ledgers, or lists of transactions, that are distributed across a network of computers. These transactions are cryptographically signed, meaning that they are securely encrypted, and are grouped into blocks. Each block is linked to the previous block in the chain through a process called cryptography, which makes it difficult to alter or tamper with the data. Before a block is added to the blockchain, it must be validated and approved by a consensus of users within the network. As more blocks are added to the chain, it becomes increasingly difficult to change the data in older blocks. The ledger is replicated on multiple computers within the network, and any conflicts or discrepancies are automatically resolved using pre-determined rules. Overall, the use of blockchain technology ensures the integrity and security of the data within the digital ledger</w:t>
+      </w:r>
+      <w:r>
+        <w:t xml:space="preserve"> [-blockchain overview-]</w:t>
+      </w:r>
+      <w:r>
+        <w:t>.</w:t>
+      </w:r>
+    </w:p>
+    <w:p>
+      <w:pPr>
+        <w:spacing w:before="100" w:beforeAutospacing="1" w:after="100" w:afterAutospacing="1"/>
+        <w:jc w:val="both"/>
+      </w:pPr>
+      <w:r>
+        <w:t xml:space="preserve">There are two general high-level categories for blockchain approaches: permissionless and permissioned. Permissionless blockchains allow anyone to access and participate in the network, while permissioned blockchains restrict access to only certain members of a consortium. Governments and businesses often prefer to use permissioned blockchains because they can control who can participate in the consensus process. Permissioned blockchains can be divided into syndicated and fully private blockchains. In syndicated blockchains, only trusted participants have authority, and the protocol can be modified if a majority of these participants agree. Blockchains can also be customized to fit different situations and needs. For example, in partially decentralized blockchains, the public can only query the data for a limited </w:t>
+      </w:r>
+      <w:r>
+        <w:lastRenderedPageBreak/>
+        <w:t xml:space="preserve">time. In fully private blockchains, only one </w:t>
+      </w:r>
+      <w:r>
+        <w:t xml:space="preserve">or a group of </w:t>
+      </w:r>
+      <w:r>
+        <w:t>participant</w:t>
+      </w:r>
+      <w:r>
+        <w:t>s</w:t>
+      </w:r>
+      <w:r>
+        <w:t xml:space="preserve"> can add data, </w:t>
+      </w:r>
+      <w:r>
+        <w:t>while</w:t>
+      </w:r>
+      <w:r>
+        <w:t xml:space="preserve"> the public can read it</w:t>
+      </w:r>
+      <w:r>
+        <w:t xml:space="preserve"> [</w:t>
+      </w:r>
+      <w:r>
+        <w:t>-</w:t>
+      </w:r>
+      <w:proofErr w:type="spellStart"/>
+      <w:r>
+        <w:t>BCVehis</w:t>
+      </w:r>
+      <w:proofErr w:type="spellEnd"/>
+      <w:r>
+        <w:t>-</w:t>
+      </w:r>
+      <w:r>
+        <w:t>]</w:t>
+      </w:r>
+      <w:r>
+        <w:t>.</w:t>
+      </w:r>
+    </w:p>
+    <w:p>
+      <w:pPr>
+        <w:pStyle w:val="Caption"/>
+        <w:keepNext/>
+      </w:pPr>
+      <w:r>
+        <w:t xml:space="preserve">Table </w:t>
+      </w:r>
+      <w:r>
+        <w:fldChar w:fldCharType="begin"/>
+      </w:r>
+      <w:r>
+        <w:instrText xml:space="preserve"> SEQ Table \* ARABIC </w:instrText>
+      </w:r>
+      <w:r>
+        <w:fldChar w:fldCharType="separate"/>
+      </w:r>
+      <w:r>
+        <w:rPr>
+          <w:noProof/>
+        </w:rPr>
+        <w:t>1</w:t>
+      </w:r>
+      <w:r>
+        <w:fldChar w:fldCharType="end"/>
+      </w:r>
+      <w:r>
+        <w:t>: Permissionless and Permissioned Blockchains comparison</w:t>
+      </w:r>
+    </w:p>
+    <w:tbl>
+      <w:tblPr>
+        <w:tblStyle w:val="TableGrid1"/>
+        <w:tblW w:w="8938" w:type="dxa"/>
+        <w:jc w:val="center"/>
+        <w:tblBorders>
+          <w:left w:val="none" w:sz="0" w:space="0" w:color="auto"/>
+          <w:right w:val="none" w:sz="0" w:space="0" w:color="auto"/>
+          <w:insideH w:val="none" w:sz="0" w:space="0" w:color="auto"/>
+          <w:insideV w:val="none" w:sz="0" w:space="0" w:color="auto"/>
+        </w:tblBorders>
+        <w:tblLook w:val="04A0" w:firstRow="1" w:lastRow="0" w:firstColumn="1" w:lastColumn="0" w:noHBand="0" w:noVBand="1"/>
+      </w:tblPr>
+      <w:tblGrid>
+        <w:gridCol w:w="1543"/>
+        <w:gridCol w:w="3225"/>
+        <w:gridCol w:w="4170"/>
+      </w:tblGrid>
+      <w:tr>
+        <w:trPr>
+          <w:jc w:val="center"/>
+        </w:trPr>
+        <w:tc>
+          <w:tcPr>
+            <w:tcW w:w="1543" w:type="dxa"/>
+            <w:tcBorders>
+              <w:top w:val="single" w:sz="4" w:space="0" w:color="auto"/>
+              <w:bottom w:val="single" w:sz="4" w:space="0" w:color="auto"/>
+            </w:tcBorders>
+          </w:tcPr>
+          <w:p>
+            <w:pPr>
+              <w:spacing w:before="100" w:beforeAutospacing="1" w:after="100" w:afterAutospacing="1"/>
+              <w:rPr>
+                <w:lang w:val="en-US"/>
+              </w:rPr>
+            </w:pPr>
+            <w:r>
+              <w:rPr>
+                <w:lang w:val="en-US"/>
+              </w:rPr>
+              <w:t>Properties</w:t>
+            </w:r>
+          </w:p>
+        </w:tc>
+        <w:tc>
+          <w:tcPr>
+            <w:tcW w:w="3225" w:type="dxa"/>
+            <w:tcBorders>
+              <w:top w:val="single" w:sz="4" w:space="0" w:color="auto"/>
+              <w:bottom w:val="single" w:sz="4" w:space="0" w:color="auto"/>
+            </w:tcBorders>
+          </w:tcPr>
+          <w:p>
+            <w:pPr>
+              <w:spacing w:before="100" w:beforeAutospacing="1" w:after="100" w:afterAutospacing="1"/>
+              <w:jc w:val="center"/>
+            </w:pPr>
+            <w:r>
+              <w:t>Permissionless Blockchain</w:t>
+            </w:r>
+          </w:p>
+        </w:tc>
+        <w:tc>
+          <w:tcPr>
+            <w:tcW w:w="4170" w:type="dxa"/>
+            <w:tcBorders>
+              <w:top w:val="single" w:sz="4" w:space="0" w:color="auto"/>
+              <w:bottom w:val="single" w:sz="4" w:space="0" w:color="auto"/>
+            </w:tcBorders>
+          </w:tcPr>
+          <w:p>
+            <w:pPr>
+              <w:spacing w:before="100" w:beforeAutospacing="1" w:after="100" w:afterAutospacing="1"/>
+              <w:jc w:val="center"/>
+            </w:pPr>
+            <w:r>
+              <w:t>Permissioned Blockchain</w:t>
+            </w:r>
+          </w:p>
+        </w:tc>
+      </w:tr>
+      <w:tr>
+        <w:trPr>
+          <w:trHeight w:val="224"/>
+          <w:jc w:val="center"/>
+        </w:trPr>
+        <w:tc>
+          <w:tcPr>
+            <w:tcW w:w="1543" w:type="dxa"/>
+            <w:tcBorders>
+              <w:top w:val="single" w:sz="4" w:space="0" w:color="auto"/>
+            </w:tcBorders>
+          </w:tcPr>
+          <w:p>
+            <w:pPr>
+              <w:spacing w:before="100" w:beforeAutospacing="1" w:after="100" w:afterAutospacing="1"/>
+            </w:pPr>
+            <w:r>
+              <w:t>Speed</w:t>
+            </w:r>
+          </w:p>
+        </w:tc>
+        <w:tc>
+          <w:tcPr>
+            <w:tcW w:w="3225" w:type="dxa"/>
+            <w:tcBorders>
+              <w:top w:val="single" w:sz="4" w:space="0" w:color="auto"/>
+            </w:tcBorders>
+          </w:tcPr>
+          <w:p>
+            <w:pPr>
+              <w:spacing w:before="100" w:beforeAutospacing="1" w:after="100" w:afterAutospacing="1"/>
+              <w:jc w:val="center"/>
+            </w:pPr>
+            <w:r>
+              <w:t xml:space="preserve">Low performance and </w:t>
+            </w:r>
+            <w:r>
+              <w:t xml:space="preserve">high </w:t>
+            </w:r>
+            <w:r>
+              <w:t>latency</w:t>
+            </w:r>
+          </w:p>
+        </w:tc>
+        <w:tc>
+          <w:tcPr>
+            <w:tcW w:w="4170" w:type="dxa"/>
+            <w:tcBorders>
+              <w:top w:val="single" w:sz="4" w:space="0" w:color="auto"/>
+            </w:tcBorders>
+          </w:tcPr>
+          <w:p>
+            <w:pPr>
+              <w:spacing w:before="100" w:beforeAutospacing="1" w:after="100" w:afterAutospacing="1"/>
+              <w:jc w:val="center"/>
+              <w:rPr>
+                <w:lang w:val="en-US"/>
+              </w:rPr>
+            </w:pPr>
+            <w:r>
+              <w:t>High performance and l</w:t>
+            </w:r>
+            <w:r>
+              <w:rPr>
+                <w:lang w:val="en-US"/>
+              </w:rPr>
+              <w:t>ow latency</w:t>
+            </w:r>
+          </w:p>
+        </w:tc>
+      </w:tr>
+      <w:tr>
+        <w:trPr>
+          <w:trHeight w:val="297"/>
+          <w:jc w:val="center"/>
+        </w:trPr>
+        <w:tc>
+          <w:tcPr>
+            <w:tcW w:w="1543" w:type="dxa"/>
+          </w:tcPr>
+          <w:p>
+            <w:pPr>
+              <w:spacing w:before="100" w:beforeAutospacing="1" w:after="100" w:afterAutospacing="1"/>
+            </w:pPr>
+            <w:r>
+              <w:t>Peers</w:t>
+            </w:r>
+          </w:p>
+        </w:tc>
+        <w:tc>
+          <w:tcPr>
+            <w:tcW w:w="3225" w:type="dxa"/>
+          </w:tcPr>
+          <w:p>
+            <w:pPr>
+              <w:spacing w:before="100" w:beforeAutospacing="1" w:after="100" w:afterAutospacing="1"/>
+              <w:jc w:val="center"/>
+            </w:pPr>
+            <w:r>
+              <w:t>High number of peers writing and reading</w:t>
+            </w:r>
+          </w:p>
+        </w:tc>
+        <w:tc>
+          <w:tcPr>
+            <w:tcW w:w="4170" w:type="dxa"/>
+          </w:tcPr>
+          <w:p>
+            <w:pPr>
+              <w:tabs>
+                <w:tab w:val="left" w:pos="540"/>
+                <w:tab w:val="center" w:pos="647"/>
+                <w:tab w:val="center" w:pos="1267"/>
+              </w:tabs>
+              <w:spacing w:before="100" w:beforeAutospacing="1" w:after="100" w:afterAutospacing="1"/>
+              <w:jc w:val="center"/>
+            </w:pPr>
+            <w:r>
+              <w:t>High number of peers reading, low number of peers writing</w:t>
+            </w:r>
+          </w:p>
+        </w:tc>
+      </w:tr>
+      <w:tr>
+        <w:trPr>
+          <w:jc w:val="center"/>
+        </w:trPr>
+        <w:tc>
+          <w:tcPr>
+            <w:tcW w:w="1543" w:type="dxa"/>
+          </w:tcPr>
+          <w:p>
+            <w:pPr>
+              <w:spacing w:before="100" w:beforeAutospacing="1" w:after="100" w:afterAutospacing="1"/>
+            </w:pPr>
+            <w:r>
+              <w:rPr>
+                <w:lang w:val="en-US"/>
+              </w:rPr>
+              <w:t>Consensus</w:t>
+            </w:r>
+          </w:p>
+        </w:tc>
+        <w:tc>
+          <w:tcPr>
+            <w:tcW w:w="3225" w:type="dxa"/>
+          </w:tcPr>
+          <w:p>
+            <w:pPr>
+              <w:spacing w:before="100" w:beforeAutospacing="1" w:after="100" w:afterAutospacing="1"/>
+              <w:jc w:val="center"/>
+            </w:pPr>
+            <w:r>
+              <w:t>Proof of Work (</w:t>
+            </w:r>
+            <w:proofErr w:type="spellStart"/>
+            <w:r>
+              <w:t>PoW</w:t>
+            </w:r>
+            <w:proofErr w:type="spellEnd"/>
+            <w:r>
+              <w:t>) or</w:t>
+            </w:r>
+            <w:r>
+              <w:t xml:space="preserve"> Proof of Stake (</w:t>
+            </w:r>
+            <w:proofErr w:type="spellStart"/>
+            <w:r>
+              <w:t>PoS</w:t>
+            </w:r>
+            <w:proofErr w:type="spellEnd"/>
+            <w:r>
+              <w:t>)</w:t>
+            </w:r>
+            <w:r>
+              <w:rPr>
+                <w:rStyle w:val="FootnoteReference"/>
+              </w:rPr>
+              <w:footnoteReference w:id="1"/>
+            </w:r>
+          </w:p>
+        </w:tc>
+        <w:tc>
+          <w:tcPr>
+            <w:tcW w:w="4170" w:type="dxa"/>
+          </w:tcPr>
+          <w:p>
+            <w:pPr>
+              <w:tabs>
+                <w:tab w:val="left" w:pos="1380"/>
+              </w:tabs>
+              <w:spacing w:before="100" w:beforeAutospacing="1" w:after="100" w:afterAutospacing="1"/>
+              <w:jc w:val="center"/>
+            </w:pPr>
+            <w:r>
+              <w:t>Practical Byzantine Fault Tolerance Protocols (PBFT), which tolerate malicious peers and trust the consensus of the majority</w:t>
+            </w:r>
+          </w:p>
+        </w:tc>
+      </w:tr>
+      <w:tr>
+        <w:trPr>
+          <w:jc w:val="center"/>
+        </w:trPr>
+        <w:tc>
+          <w:tcPr>
+            <w:tcW w:w="1543" w:type="dxa"/>
+          </w:tcPr>
+          <w:p>
+            <w:pPr>
+              <w:spacing w:before="100" w:beforeAutospacing="1" w:after="100" w:afterAutospacing="1"/>
+              <w:rPr>
+                <w:lang w:val="en-US"/>
+              </w:rPr>
+            </w:pPr>
+            <w:r>
+              <w:rPr>
+                <w:lang w:val="en-US"/>
+              </w:rPr>
+              <w:t>Central authority</w:t>
+            </w:r>
+          </w:p>
+        </w:tc>
+        <w:tc>
+          <w:tcPr>
+            <w:tcW w:w="3225" w:type="dxa"/>
+          </w:tcPr>
+          <w:p>
+            <w:pPr>
+              <w:spacing w:before="100" w:beforeAutospacing="1" w:after="100" w:afterAutospacing="1"/>
+              <w:jc w:val="center"/>
+            </w:pPr>
+            <w:r>
+              <w:t>No</w:t>
+            </w:r>
+          </w:p>
+        </w:tc>
+        <w:tc>
+          <w:tcPr>
+            <w:tcW w:w="4170" w:type="dxa"/>
+          </w:tcPr>
+          <w:p>
+            <w:pPr>
+              <w:spacing w:before="100" w:beforeAutospacing="1" w:after="100" w:afterAutospacing="1"/>
+              <w:jc w:val="center"/>
+              <w:rPr>
+                <w:lang w:val="el-GR"/>
+              </w:rPr>
+            </w:pPr>
+            <w:r>
+              <w:t>Yes</w:t>
+            </w:r>
+          </w:p>
+        </w:tc>
+      </w:tr>
+      <w:tr>
+        <w:trPr>
+          <w:jc w:val="center"/>
+        </w:trPr>
+        <w:tc>
+          <w:tcPr>
+            <w:tcW w:w="1543" w:type="dxa"/>
+          </w:tcPr>
+          <w:p>
+            <w:pPr>
+              <w:spacing w:before="100" w:beforeAutospacing="1" w:after="100" w:afterAutospacing="1"/>
+              <w:rPr>
+                <w:lang w:val="en-US"/>
+              </w:rPr>
+            </w:pPr>
+            <w:r>
+              <w:rPr>
+                <w:lang w:val="en-US"/>
+              </w:rPr>
+              <w:t>Privacy</w:t>
+            </w:r>
+          </w:p>
+        </w:tc>
+        <w:tc>
+          <w:tcPr>
+            <w:tcW w:w="3225" w:type="dxa"/>
+          </w:tcPr>
+          <w:p>
+            <w:pPr>
+              <w:spacing w:before="100" w:beforeAutospacing="1" w:after="100" w:afterAutospacing="1"/>
+              <w:jc w:val="center"/>
+            </w:pPr>
+            <w:r>
+              <w:t>Achieved using cryptographic techniques, but with lower efficiency</w:t>
+            </w:r>
+          </w:p>
+        </w:tc>
+        <w:tc>
+          <w:tcPr>
+            <w:tcW w:w="4170" w:type="dxa"/>
+          </w:tcPr>
+          <w:p>
+            <w:pPr>
+              <w:spacing w:before="100" w:beforeAutospacing="1" w:after="100" w:afterAutospacing="1"/>
+              <w:jc w:val="center"/>
+            </w:pPr>
+            <w:r>
+              <w:t xml:space="preserve">Read permissions can be restricted by the central authority, </w:t>
+            </w:r>
+            <w:r>
+              <w:t>writers</w:t>
+            </w:r>
+            <w:r>
+              <w:t xml:space="preserve"> and readers can reside on parallel blockchains which are interconnected</w:t>
+            </w:r>
+          </w:p>
+        </w:tc>
+      </w:tr>
+      <w:tr>
+        <w:trPr>
+          <w:jc w:val="center"/>
+        </w:trPr>
+        <w:tc>
+          <w:tcPr>
+            <w:tcW w:w="1543" w:type="dxa"/>
+          </w:tcPr>
+          <w:p>
+            <w:pPr>
+              <w:spacing w:before="100" w:beforeAutospacing="1" w:after="100" w:afterAutospacing="1"/>
+              <w:rPr>
+                <w:lang w:val="en-US"/>
+              </w:rPr>
+            </w:pPr>
+            <w:r>
+              <w:rPr>
+                <w:lang w:val="en-US"/>
+              </w:rPr>
+              <w:t>Verifiability</w:t>
+            </w:r>
+          </w:p>
+        </w:tc>
+        <w:tc>
+          <w:tcPr>
+            <w:tcW w:w="7395" w:type="dxa"/>
+            <w:gridSpan w:val="2"/>
+          </w:tcPr>
+          <w:p>
+            <w:pPr>
+              <w:spacing w:before="100" w:beforeAutospacing="1" w:after="100" w:afterAutospacing="1"/>
+              <w:jc w:val="center"/>
+            </w:pPr>
+            <w:r>
+              <w:t>Observers can verify the status of the blockchain</w:t>
+            </w:r>
+          </w:p>
+        </w:tc>
+      </w:tr>
+      <w:tr>
+        <w:trPr>
+          <w:jc w:val="center"/>
+        </w:trPr>
+        <w:tc>
+          <w:tcPr>
+            <w:tcW w:w="1543" w:type="dxa"/>
+          </w:tcPr>
+          <w:p>
+            <w:pPr>
+              <w:spacing w:before="100" w:beforeAutospacing="1" w:after="100" w:afterAutospacing="1"/>
+              <w:rPr>
+                <w:lang w:val="en-US"/>
+              </w:rPr>
+            </w:pPr>
+            <w:r>
+              <w:rPr>
+                <w:lang w:val="en-US"/>
+              </w:rPr>
+              <w:t>Availability</w:t>
+            </w:r>
+          </w:p>
+        </w:tc>
+        <w:tc>
+          <w:tcPr>
+            <w:tcW w:w="7395" w:type="dxa"/>
+            <w:gridSpan w:val="2"/>
+          </w:tcPr>
+          <w:p>
+            <w:pPr>
+              <w:tabs>
+                <w:tab w:val="left" w:pos="3000"/>
+              </w:tabs>
+              <w:spacing w:before="100" w:beforeAutospacing="1" w:after="100" w:afterAutospacing="1"/>
+              <w:jc w:val="center"/>
+            </w:pPr>
+            <w:r>
+              <w:t>High, provided through peer-to-peer replication</w:t>
+            </w:r>
+          </w:p>
+        </w:tc>
+      </w:tr>
+    </w:tbl>
+    <w:p>
+      <w:pPr>
+        <w:pStyle w:val="Heading2"/>
+      </w:pPr>
+      <w:r>
+        <w:t>Consensus Mechanisms</w:t>
+      </w:r>
+    </w:p>
+    <w:p>
+      <w:pPr>
+        <w:jc w:val="both"/>
+        <w:rPr>
+          <w:lang w:val="en-US"/>
+        </w:rPr>
+      </w:pPr>
+      <w:r>
+        <w:rPr>
+          <w:lang w:val="en-US"/>
+        </w:rPr>
+        <w:t>Consensus mechanisms are algorithms used in blockchain technology to reach agreement on the state of the ledger. These mechanisms allow network participants to validate transactions and ensure the integri</w:t>
+      </w:r>
+      <w:r>
+        <w:rPr>
+          <w:lang w:val="en-US"/>
+        </w:rPr>
+        <w:t xml:space="preserve">ty and security of the network. </w:t>
+      </w:r>
+      <w:r>
+        <w:rPr>
+          <w:lang w:val="en-US"/>
+        </w:rPr>
+        <w:t>There are several different types of consensus mechanisms, and each has its own unique features and benefits. The most common mechanisms include Proof-of-Work (</w:t>
+      </w:r>
+      <w:proofErr w:type="spellStart"/>
+      <w:proofErr w:type="gramStart"/>
+      <w:r>
+        <w:rPr>
+          <w:lang w:val="en-US"/>
+        </w:rPr>
+        <w:t>PoW</w:t>
+      </w:r>
+      <w:proofErr w:type="spellEnd"/>
+      <w:proofErr w:type="gramEnd"/>
+      <w:r>
+        <w:rPr>
+          <w:lang w:val="en-US"/>
+        </w:rPr>
+        <w:t>), Proof-of-Stake (</w:t>
+      </w:r>
+      <w:proofErr w:type="spellStart"/>
+      <w:r>
+        <w:rPr>
+          <w:lang w:val="en-US"/>
+        </w:rPr>
+        <w:t>PoS</w:t>
+      </w:r>
+      <w:proofErr w:type="spellEnd"/>
+      <w:r>
+        <w:rPr>
+          <w:lang w:val="en-US"/>
+        </w:rPr>
+        <w:t>), and Byzantine Fault Tolerance (BFT).</w:t>
+      </w:r>
+    </w:p>
+    <w:p>
+      <w:pPr>
+        <w:pStyle w:val="Heading3"/>
+        <w:jc w:val="both"/>
+        <w:rPr>
+          <w:lang w:val="en-US"/>
+        </w:rPr>
+      </w:pPr>
+      <w:r>
+        <w:t>Proof-of-Work</w:t>
+      </w:r>
+    </w:p>
+    <w:p>
+      <w:pPr>
+        <w:spacing w:before="100" w:beforeAutospacing="1" w:after="100" w:afterAutospacing="1"/>
+        <w:jc w:val="both"/>
+        <w:rPr>
+          <w:lang w:val="en-US"/>
+        </w:rPr>
+      </w:pPr>
+      <w:r>
+        <w:rPr>
+          <w:lang w:val="en-US"/>
+        </w:rPr>
+        <w:t>Proof-of-Work (</w:t>
+      </w:r>
+      <w:proofErr w:type="spellStart"/>
+      <w:proofErr w:type="gramStart"/>
+      <w:r>
+        <w:rPr>
+          <w:lang w:val="en-US"/>
+        </w:rPr>
+        <w:t>PoW</w:t>
+      </w:r>
+      <w:proofErr w:type="spellEnd"/>
+      <w:proofErr w:type="gramEnd"/>
+      <w:r>
+        <w:rPr>
+          <w:lang w:val="en-US"/>
+        </w:rPr>
+        <w:t xml:space="preserve">) is a widely used consensus </w:t>
+      </w:r>
+      <w:r>
+        <w:rPr>
+          <w:lang w:val="en-US"/>
+        </w:rPr>
+        <w:t>mechanism</w:t>
+      </w:r>
+      <w:r>
+        <w:rPr>
+          <w:lang w:val="en-US"/>
+        </w:rPr>
+        <w:t xml:space="preserve"> in blockchain technology that allows network participants to reach agreement on the state of the ledger. It is a key feature of decentralized systems and is used to secure and validate transactions on the network.</w:t>
+      </w:r>
+    </w:p>
+    <w:p>
+      <w:pPr>
+        <w:spacing w:before="100" w:beforeAutospacing="1" w:after="100" w:afterAutospacing="1"/>
+        <w:jc w:val="both"/>
+        <w:rPr>
+          <w:lang w:val="en-US"/>
+        </w:rPr>
+      </w:pPr>
+      <w:r>
+        <w:rPr>
+          <w:lang w:val="en-US"/>
+        </w:rPr>
+        <w:t xml:space="preserve">The </w:t>
+      </w:r>
+      <w:proofErr w:type="spellStart"/>
+      <w:proofErr w:type="gramStart"/>
+      <w:r>
+        <w:rPr>
+          <w:lang w:val="en-US"/>
+        </w:rPr>
+        <w:t>PoW</w:t>
+      </w:r>
+      <w:proofErr w:type="spellEnd"/>
+      <w:proofErr w:type="gramEnd"/>
+      <w:r>
+        <w:rPr>
+          <w:lang w:val="en-US"/>
+        </w:rPr>
+        <w:t xml:space="preserve"> </w:t>
+      </w:r>
+      <w:r>
+        <w:rPr>
+          <w:lang w:val="en-US"/>
+        </w:rPr>
+        <w:t>mechanism</w:t>
+      </w:r>
+      <w:r>
+        <w:rPr>
+          <w:lang w:val="en-US"/>
+        </w:rPr>
+        <w:t xml:space="preserve"> is based on the principle of "mining" new blocks of transactions, which involves solving complex mathematical puzzles. Each puzzle is unique and has only one correct solution, and it requires a significant amount of computational power to solve. When a miner successfully solves a puzzle, they can create a new block and add it to the blockchain.</w:t>
+      </w:r>
+      <w:r>
+        <w:rPr>
+          <w:lang w:val="en-US"/>
+        </w:rPr>
+        <w:t xml:space="preserve"> </w:t>
+      </w:r>
+      <w:r>
+        <w:rPr>
+          <w:lang w:val="en-US"/>
+        </w:rPr>
+        <w:t>The process of mining new blocks is competitive, and miners compete to be the first to find the correct solution and add the new block to the chain. This competition helps to ensure that the blockchain remains secure and that transactions are validated in a fair and transparent manner.</w:t>
+      </w:r>
+      <w:r>
+        <w:rPr>
+          <w:lang w:val="en-US"/>
+        </w:rPr>
+        <w:t xml:space="preserve"> </w:t>
+      </w:r>
+      <w:r>
+        <w:rPr>
+          <w:lang w:val="en-US"/>
+        </w:rPr>
+        <w:t xml:space="preserve">The </w:t>
+      </w:r>
+      <w:proofErr w:type="spellStart"/>
+      <w:proofErr w:type="gramStart"/>
+      <w:r>
+        <w:rPr>
+          <w:lang w:val="en-US"/>
+        </w:rPr>
+        <w:t>PoW</w:t>
+      </w:r>
+      <w:proofErr w:type="spellEnd"/>
+      <w:proofErr w:type="gramEnd"/>
+      <w:r>
+        <w:rPr>
+          <w:lang w:val="en-US"/>
+        </w:rPr>
+        <w:t xml:space="preserve"> </w:t>
+      </w:r>
+      <w:r>
+        <w:rPr>
+          <w:lang w:val="en-US"/>
+        </w:rPr>
+        <w:t>mechanism</w:t>
+      </w:r>
+      <w:r>
+        <w:rPr>
+          <w:lang w:val="en-US"/>
+        </w:rPr>
+        <w:t xml:space="preserve"> also has several key features that make it secure and efficient. For example, it is designed to be resistant to attacks and tampering, and it requires a high level of computational power to perform, which makes it difficult for a single entity to control the network.</w:t>
+      </w:r>
+      <w:r>
+        <w:rPr>
+          <w:lang w:val="en-US"/>
+        </w:rPr>
+        <w:t xml:space="preserve"> </w:t>
+      </w:r>
+      <w:r>
+        <w:rPr>
+          <w:lang w:val="en-US"/>
+        </w:rPr>
+        <w:t xml:space="preserve">Overall, the </w:t>
+      </w:r>
+      <w:proofErr w:type="spellStart"/>
+      <w:proofErr w:type="gramStart"/>
+      <w:r>
+        <w:rPr>
+          <w:lang w:val="en-US"/>
+        </w:rPr>
+        <w:t>PoW</w:t>
+      </w:r>
+      <w:proofErr w:type="spellEnd"/>
+      <w:proofErr w:type="gramEnd"/>
+      <w:r>
+        <w:rPr>
+          <w:lang w:val="en-US"/>
+        </w:rPr>
+        <w:t xml:space="preserve"> </w:t>
+      </w:r>
+      <w:r>
+        <w:rPr>
+          <w:lang w:val="en-US"/>
+        </w:rPr>
+        <w:t>mechanism</w:t>
+      </w:r>
+      <w:r>
+        <w:rPr>
+          <w:lang w:val="en-US"/>
+        </w:rPr>
+        <w:t xml:space="preserve"> is an important part of the blockchain technology and </w:t>
+      </w:r>
+      <w:r>
+        <w:rPr>
+          <w:lang w:val="en-US"/>
+        </w:rPr>
+        <w:lastRenderedPageBreak/>
+        <w:t>plays a crucial role in ensuring the security and inte</w:t>
+      </w:r>
+      <w:r>
+        <w:rPr>
+          <w:lang w:val="en-US"/>
+        </w:rPr>
+        <w:t>grity of decentralized networks [-Financial-].</w:t>
+      </w:r>
+    </w:p>
+    <w:p>
+      <w:pPr>
+        <w:pStyle w:val="Heading3"/>
+        <w:rPr>
+          <w:lang w:val="en-US"/>
+        </w:rPr>
+      </w:pPr>
+      <w:r>
+        <w:t>Proof-of-</w:t>
+      </w:r>
+      <w:r>
+        <w:t>Stake</w:t>
+      </w:r>
+    </w:p>
+    <w:p>
+      <w:pPr>
+        <w:spacing w:before="100" w:beforeAutospacing="1" w:after="100" w:afterAutospacing="1"/>
+        <w:jc w:val="both"/>
+        <w:rPr>
+          <w:lang w:val="en-US"/>
+        </w:rPr>
+      </w:pPr>
+      <w:r>
+        <w:rPr>
+          <w:lang w:val="en-US"/>
+        </w:rPr>
+        <w:t>Proof-of-Stake (</w:t>
+      </w:r>
+      <w:proofErr w:type="spellStart"/>
+      <w:r>
+        <w:rPr>
+          <w:lang w:val="en-US"/>
+        </w:rPr>
+        <w:t>PoS</w:t>
+      </w:r>
+      <w:proofErr w:type="spellEnd"/>
+      <w:r>
+        <w:rPr>
+          <w:lang w:val="en-US"/>
+        </w:rPr>
+        <w:t xml:space="preserve">) is </w:t>
+      </w:r>
+      <w:r>
+        <w:rPr>
+          <w:lang w:val="en-US"/>
+        </w:rPr>
+        <w:t>another</w:t>
+      </w:r>
+      <w:r>
+        <w:rPr>
+          <w:lang w:val="en-US"/>
+        </w:rPr>
+        <w:t xml:space="preserve"> consensus </w:t>
+      </w:r>
+      <w:r>
+        <w:rPr>
+          <w:lang w:val="en-US"/>
+        </w:rPr>
+        <w:t>mechanism</w:t>
+      </w:r>
+      <w:r>
+        <w:rPr>
+          <w:lang w:val="en-US"/>
+        </w:rPr>
+        <w:t xml:space="preserve"> in blockchain technology. Unlike the Proof-of-Work (</w:t>
+      </w:r>
+      <w:proofErr w:type="spellStart"/>
+      <w:proofErr w:type="gramStart"/>
+      <w:r>
+        <w:rPr>
+          <w:lang w:val="en-US"/>
+        </w:rPr>
+        <w:t>PoW</w:t>
+      </w:r>
+      <w:proofErr w:type="spellEnd"/>
+      <w:proofErr w:type="gramEnd"/>
+      <w:r>
+        <w:rPr>
+          <w:lang w:val="en-US"/>
+        </w:rPr>
+        <w:t xml:space="preserve">) algorithm, which relies on mining new blocks of transactions, </w:t>
+      </w:r>
+      <w:proofErr w:type="spellStart"/>
+      <w:r>
+        <w:rPr>
+          <w:lang w:val="en-US"/>
+        </w:rPr>
+        <w:t>PoS</w:t>
+      </w:r>
+      <w:proofErr w:type="spellEnd"/>
+      <w:r>
+        <w:rPr>
+          <w:lang w:val="en-US"/>
+        </w:rPr>
+        <w:t xml:space="preserve"> uses a different approach to validate transactions and secure the network.</w:t>
+      </w:r>
+    </w:p>
+    <w:p>
+      <w:pPr>
+        <w:spacing w:before="100" w:beforeAutospacing="1" w:after="100" w:afterAutospacing="1"/>
+        <w:jc w:val="both"/>
+        <w:rPr>
+          <w:lang w:val="en-US"/>
+        </w:rPr>
+      </w:pPr>
+      <w:r>
+        <w:rPr>
+          <w:lang w:val="en-US"/>
+        </w:rPr>
+        <w:t xml:space="preserve">In a </w:t>
+      </w:r>
+      <w:proofErr w:type="spellStart"/>
+      <w:r>
+        <w:rPr>
+          <w:lang w:val="en-US"/>
+        </w:rPr>
+        <w:t>PoS</w:t>
+      </w:r>
+      <w:proofErr w:type="spellEnd"/>
+      <w:r>
+        <w:rPr>
+          <w:lang w:val="en-US"/>
+        </w:rPr>
+        <w:t xml:space="preserve"> system, network participants are required to "stake" a certain amount of their assets (usually the native cryptocurrency of the blockchain) as collateral. This collateral acts as a form of security and is used to incentivize participants to act honestly and validate transactions in a fair and transparent manner.</w:t>
+      </w:r>
+      <w:r>
+        <w:rPr>
+          <w:lang w:val="en-US"/>
+        </w:rPr>
+        <w:t xml:space="preserve"> </w:t>
+      </w:r>
+      <w:r>
+        <w:rPr>
+          <w:lang w:val="en-US"/>
+        </w:rPr>
+        <w:t>When a new block of transactions is added to the blockchain, the network selects the participants who will validate the transactions in that block based on their staked assets. These participants, known as "validators," are chosen using a random selection process, and they are responsible for verifying the transactions in the new block and adding it to the chain.</w:t>
+      </w:r>
+      <w:r>
+        <w:rPr>
+          <w:lang w:val="en-US"/>
+        </w:rPr>
+        <w:t xml:space="preserve"> </w:t>
+      </w:r>
+      <w:r>
+        <w:rPr>
+          <w:lang w:val="en-US"/>
+        </w:rPr>
+        <w:t xml:space="preserve">The </w:t>
+      </w:r>
+      <w:proofErr w:type="spellStart"/>
+      <w:r>
+        <w:rPr>
+          <w:lang w:val="en-US"/>
+        </w:rPr>
+        <w:t>PoS</w:t>
+      </w:r>
+      <w:proofErr w:type="spellEnd"/>
+      <w:r>
+        <w:rPr>
+          <w:lang w:val="en-US"/>
+        </w:rPr>
+        <w:t xml:space="preserve"> algorithm </w:t>
+      </w:r>
+      <w:r>
+        <w:rPr>
+          <w:lang w:val="en-US"/>
+        </w:rPr>
+        <w:t xml:space="preserve">allows </w:t>
+      </w:r>
+      <w:r>
+        <w:rPr>
+          <w:lang w:val="en-US"/>
+        </w:rPr>
+        <w:t xml:space="preserve">for a more decentralized approach to consensus, as the selection of validators is based on the amount of assets staked, rather than the computational power of the miner. It also reduces the energy consumption and costs associated with mining, as there is no need for complex </w:t>
+      </w:r>
+      <w:proofErr w:type="spellStart"/>
+      <w:r>
+        <w:rPr>
+          <w:lang w:val="en-US"/>
+        </w:rPr>
+        <w:t>cryptographical</w:t>
+      </w:r>
+      <w:proofErr w:type="spellEnd"/>
+      <w:r>
+        <w:rPr>
+          <w:lang w:val="en-US"/>
+        </w:rPr>
+        <w:t xml:space="preserve"> problem</w:t>
+      </w:r>
+      <w:r>
+        <w:rPr>
+          <w:lang w:val="en-US"/>
+        </w:rPr>
+        <w:t>s to be solved.</w:t>
+      </w:r>
+      <w:r>
+        <w:rPr>
+          <w:lang w:val="en-US"/>
+        </w:rPr>
+        <w:t xml:space="preserve"> T</w:t>
+      </w:r>
+      <w:r>
+        <w:rPr>
+          <w:lang w:val="en-US"/>
+        </w:rPr>
+        <w:t xml:space="preserve">he </w:t>
+      </w:r>
+      <w:proofErr w:type="spellStart"/>
+      <w:r>
+        <w:rPr>
+          <w:lang w:val="en-US"/>
+        </w:rPr>
+        <w:t>PoS</w:t>
+      </w:r>
+      <w:proofErr w:type="spellEnd"/>
+      <w:r>
+        <w:rPr>
+          <w:lang w:val="en-US"/>
+        </w:rPr>
+        <w:t xml:space="preserve"> algorithm is an important part of the blockchain technology and offers an alternative</w:t>
+      </w:r>
+      <w:r>
+        <w:rPr>
+          <w:lang w:val="en-US"/>
+        </w:rPr>
+        <w:t xml:space="preserve"> </w:t>
+      </w:r>
+      <w:r>
+        <w:rPr>
+          <w:lang w:val="en-US"/>
+        </w:rPr>
+        <w:t xml:space="preserve">approach </w:t>
+      </w:r>
+      <w:r>
+        <w:rPr>
+          <w:lang w:val="en-US"/>
+        </w:rPr>
+        <w:t>to achieving consensus and securing</w:t>
+      </w:r>
+      <w:r>
+        <w:rPr>
+          <w:lang w:val="en-US"/>
+        </w:rPr>
+        <w:t xml:space="preserve"> decentralized networks</w:t>
+      </w:r>
+      <w:r>
+        <w:rPr>
+          <w:lang w:val="en-US"/>
+        </w:rPr>
+        <w:t xml:space="preserve"> in a </w:t>
+      </w:r>
+      <w:r>
+        <w:rPr>
+          <w:lang w:val="en-US"/>
+        </w:rPr>
+        <w:t xml:space="preserve">less energy consumption </w:t>
+      </w:r>
+      <w:r>
+        <w:rPr>
+          <w:lang w:val="en-US"/>
+        </w:rPr>
+        <w:t>way by reducing the computational power</w:t>
+      </w:r>
+      <w:r>
+        <w:rPr>
+          <w:lang w:val="en-US"/>
+        </w:rPr>
+        <w:t xml:space="preserve"> [-Proof-of-Stake-]</w:t>
+      </w:r>
+      <w:r>
+        <w:rPr>
+          <w:lang w:val="en-US"/>
+        </w:rPr>
+        <w:t>.</w:t>
+      </w:r>
+    </w:p>
+    <w:p>
+      <w:pPr>
+        <w:pStyle w:val="Heading3"/>
+        <w:rPr>
+          <w:lang w:val="en-US"/>
+        </w:rPr>
+      </w:pPr>
+      <w:r>
+        <w:t xml:space="preserve">Delegated </w:t>
+      </w:r>
+      <w:r>
+        <w:t>Proof-of-Stake</w:t>
+      </w:r>
+    </w:p>
+    <w:p>
+      <w:pPr>
+        <w:spacing w:before="100" w:beforeAutospacing="1" w:after="100" w:afterAutospacing="1"/>
+        <w:jc w:val="both"/>
+        <w:rPr>
+          <w:lang w:val="en-US"/>
+        </w:rPr>
+      </w:pPr>
+      <w:r>
+        <w:rPr>
+          <w:lang w:val="en-US"/>
+        </w:rPr>
+        <w:t>Delegated Proof-of-Stake (</w:t>
+      </w:r>
+      <w:proofErr w:type="spellStart"/>
+      <w:r>
+        <w:rPr>
+          <w:lang w:val="en-US"/>
+        </w:rPr>
+        <w:t>DPoS</w:t>
+      </w:r>
+      <w:proofErr w:type="spellEnd"/>
+      <w:r>
+        <w:rPr>
+          <w:lang w:val="en-US"/>
+        </w:rPr>
+        <w:t>) is a variant of the Proof-of-Stake (</w:t>
+      </w:r>
+      <w:proofErr w:type="spellStart"/>
+      <w:r>
+        <w:rPr>
+          <w:lang w:val="en-US"/>
+        </w:rPr>
+        <w:t>PoS</w:t>
+      </w:r>
+      <w:proofErr w:type="spellEnd"/>
+      <w:r>
+        <w:rPr>
+          <w:lang w:val="en-US"/>
+        </w:rPr>
+        <w:t>) consensus algorithm. It is a fast and</w:t>
+      </w:r>
+      <w:r>
+        <w:rPr>
+          <w:lang w:val="en-US"/>
+        </w:rPr>
+        <w:t xml:space="preserve"> efficient approach to achieve</w:t>
+      </w:r>
+      <w:r>
+        <w:rPr>
+          <w:lang w:val="en-US"/>
+        </w:rPr>
+        <w:t xml:space="preserve"> consensus </w:t>
+      </w:r>
+      <w:r>
+        <w:rPr>
+          <w:lang w:val="en-US"/>
+        </w:rPr>
+        <w:t>on a decentralized network</w:t>
+      </w:r>
+      <w:r>
+        <w:rPr>
+          <w:lang w:val="en-US"/>
+        </w:rPr>
+        <w:t>.</w:t>
+      </w:r>
+    </w:p>
+    <w:p>
+      <w:pPr>
+        <w:spacing w:before="100" w:beforeAutospacing="1" w:after="100" w:afterAutospacing="1"/>
+        <w:jc w:val="both"/>
+        <w:rPr>
+          <w:lang w:val="en-US"/>
+        </w:rPr>
+      </w:pPr>
+      <w:r>
+        <w:rPr>
+          <w:lang w:val="en-US"/>
+        </w:rPr>
+        <w:t xml:space="preserve">In a </w:t>
+      </w:r>
+      <w:proofErr w:type="spellStart"/>
+      <w:r>
+        <w:rPr>
+          <w:lang w:val="en-US"/>
+        </w:rPr>
+        <w:t>DPoS</w:t>
+      </w:r>
+      <w:proofErr w:type="spellEnd"/>
+      <w:r>
+        <w:rPr>
+          <w:lang w:val="en-US"/>
+        </w:rPr>
+        <w:t xml:space="preserve"> system, network participants can delegate their voting power to other participants, known as "witnesses" or "delegates," who are responsible for validating transactions and adding new blocks to the blockchain. These witnesses are selected based on their reputation and the amount of stake they have in the network.</w:t>
+      </w:r>
+      <w:r>
+        <w:rPr>
+          <w:lang w:val="en-US"/>
+        </w:rPr>
+        <w:t xml:space="preserve"> </w:t>
+      </w:r>
+      <w:r>
+        <w:rPr>
+          <w:lang w:val="en-US"/>
+        </w:rPr>
+        <w:t xml:space="preserve">The </w:t>
+      </w:r>
+      <w:r>
+        <w:rPr>
+          <w:lang w:val="en-US"/>
+        </w:rPr>
+        <w:t xml:space="preserve">features of </w:t>
+      </w:r>
+      <w:proofErr w:type="spellStart"/>
+      <w:r>
+        <w:rPr>
+          <w:lang w:val="en-US"/>
+        </w:rPr>
+        <w:t>DPoS</w:t>
+      </w:r>
+      <w:proofErr w:type="spellEnd"/>
+      <w:r>
+        <w:rPr>
+          <w:lang w:val="en-US"/>
+        </w:rPr>
+        <w:t xml:space="preserve"> algorithm </w:t>
+      </w:r>
+      <w:r>
+        <w:rPr>
+          <w:lang w:val="en-US"/>
+        </w:rPr>
+        <w:t>gives the potentiality</w:t>
+      </w:r>
+      <w:r>
+        <w:rPr>
+          <w:lang w:val="en-US"/>
+        </w:rPr>
+        <w:t xml:space="preserve"> </w:t>
+      </w:r>
+      <w:r>
+        <w:rPr>
+          <w:lang w:val="en-US"/>
+        </w:rPr>
+        <w:t>to be more</w:t>
+      </w:r>
+      <w:r>
+        <w:rPr>
+          <w:lang w:val="en-US"/>
+        </w:rPr>
+        <w:t xml:space="preserve"> efficient and secure. For example, it allows for </w:t>
+      </w:r>
+      <w:proofErr w:type="spellStart"/>
+      <w:proofErr w:type="gramStart"/>
+      <w:r>
+        <w:rPr>
+          <w:lang w:val="en-US"/>
+        </w:rPr>
+        <w:t>a</w:t>
+      </w:r>
+      <w:proofErr w:type="spellEnd"/>
+      <w:proofErr w:type="gramEnd"/>
+      <w:r>
+        <w:rPr>
+          <w:lang w:val="en-US"/>
+        </w:rPr>
+        <w:t xml:space="preserve"> egalitarian approach to consensus, as the selection of witnesses is based on the amount of stake they have, rather than their computational power. It also reduces the energy consumption and costs associated with mining, as there is no need for complex mathematical puzzles to be solved.</w:t>
+      </w:r>
+      <w:r>
+        <w:rPr>
+          <w:lang w:val="en-US"/>
+        </w:rPr>
+        <w:t xml:space="preserve"> </w:t>
+      </w:r>
+      <w:r>
+        <w:rPr>
+          <w:lang w:val="en-US"/>
+        </w:rPr>
+        <w:t xml:space="preserve">In addition, the </w:t>
+      </w:r>
+      <w:proofErr w:type="spellStart"/>
+      <w:r>
+        <w:rPr>
+          <w:lang w:val="en-US"/>
+        </w:rPr>
+        <w:t>DPoS</w:t>
+      </w:r>
+      <w:proofErr w:type="spellEnd"/>
+      <w:r>
+        <w:rPr>
+          <w:lang w:val="en-US"/>
+        </w:rPr>
+        <w:t xml:space="preserve"> algorithm allows for faster transaction processing and improved scalability, as the witnesses can process transactions in parallel and add multiple blocks to the chain simultaneously. This allows for higher transaction throughput and improved network performance</w:t>
+      </w:r>
+      <w:r>
+        <w:rPr>
+          <w:lang w:val="en-US"/>
+        </w:rPr>
+        <w:t xml:space="preserve"> [-Delegated-]</w:t>
+      </w:r>
+      <w:r>
+        <w:rPr>
+          <w:lang w:val="en-US"/>
+        </w:rPr>
+        <w:t>.</w:t>
+      </w:r>
+    </w:p>
+    <w:p>
+      <w:pPr>
+        <w:pStyle w:val="Heading3"/>
+        <w:rPr>
+          <w:lang w:val="en-US"/>
+        </w:rPr>
+      </w:pPr>
+      <w:r>
+        <w:t>Practical Byzantine Fault Tolerance</w:t>
+      </w:r>
+    </w:p>
+    <w:p>
+      <w:pPr>
+        <w:spacing w:before="100" w:beforeAutospacing="1" w:after="100" w:afterAutospacing="1"/>
+        <w:jc w:val="both"/>
+        <w:rPr>
+          <w:lang w:val="en-US"/>
+        </w:rPr>
+      </w:pPr>
+      <w:r>
+        <w:rPr>
+          <w:lang w:val="en-US"/>
+        </w:rPr>
+        <w:t>The Practical Byzantine Fault Tolerance (PBFT) Protocol is a variant of the Proof-of-Stake (</w:t>
+      </w:r>
+      <w:proofErr w:type="spellStart"/>
+      <w:r>
+        <w:rPr>
+          <w:lang w:val="en-US"/>
+        </w:rPr>
+        <w:t>PoS</w:t>
+      </w:r>
+      <w:proofErr w:type="spellEnd"/>
+      <w:r>
+        <w:rPr>
+          <w:lang w:val="en-US"/>
+        </w:rPr>
+        <w:t>) algorithm and is based on the concept of "quorum slicing."</w:t>
+      </w:r>
+    </w:p>
+    <w:p>
+      <w:pPr>
+        <w:spacing w:before="100" w:beforeAutospacing="1" w:after="100" w:afterAutospacing="1"/>
+        <w:jc w:val="both"/>
+        <w:rPr>
+          <w:lang w:val="en-US"/>
+        </w:rPr>
+      </w:pPr>
+      <w:r>
+        <w:rPr>
+          <w:lang w:val="en-US"/>
+        </w:rPr>
+        <w:t xml:space="preserve">In a PBFT system, the network is divided into multiple slices, and each slice is responsible for validating a portion of the transactions in a new block. This allows for faster transaction processing and improved security, as the network can process transactions in parallel and add </w:t>
+      </w:r>
+      <w:r>
+        <w:rPr>
+          <w:lang w:val="en-US"/>
+        </w:rPr>
+        <w:lastRenderedPageBreak/>
+        <w:t>multiple blocks to the chain simultaneously.</w:t>
+      </w:r>
+      <w:r>
+        <w:rPr>
+          <w:lang w:val="en-US"/>
+        </w:rPr>
+        <w:t xml:space="preserve"> </w:t>
+      </w:r>
+      <w:r>
+        <w:rPr>
+          <w:lang w:val="en-US"/>
+        </w:rPr>
+        <w:t>The PBFT is designed to be resistant to attacks and tampering, and it requires a high level of computational power to perform, which makes it difficult for a single entity to control the network.</w:t>
+      </w:r>
+      <w:r>
+        <w:rPr>
+          <w:lang w:val="en-US"/>
+        </w:rPr>
+        <w:t xml:space="preserve"> </w:t>
+      </w:r>
+      <w:r>
+        <w:rPr>
+          <w:lang w:val="en-US"/>
+        </w:rPr>
+        <w:t>In addition, the PBFT protocol allows for a more decentralized and egalitarian approach to consensus, as the selection of validators is based on the amount of stake they have, rather than their computational power. This helps to ensure that the network remains secure and that transactions are validated in a fair and transparent manner</w:t>
+      </w:r>
+      <w:r>
+        <w:rPr>
+          <w:lang w:val="en-US"/>
+        </w:rPr>
+        <w:t xml:space="preserve"> [-Dynamic-]</w:t>
+      </w:r>
+      <w:r>
+        <w:rPr>
+          <w:lang w:val="en-US"/>
+        </w:rPr>
+        <w:t>.</w:t>
+      </w:r>
+    </w:p>
+    <w:p>
+      <w:pPr>
+        <w:pStyle w:val="Heading2"/>
+      </w:pPr>
+      <w:r>
+        <w:t>Inter</w:t>
+      </w:r>
+      <w:r>
+        <w:rPr>
+          <w:lang w:val="en-US"/>
+        </w:rPr>
+        <w:t>p</w:t>
+      </w:r>
+      <w:proofErr w:type="spellStart"/>
+      <w:r>
+        <w:t>lanetary</w:t>
+      </w:r>
+      <w:proofErr w:type="spellEnd"/>
+      <w:r>
+        <w:t xml:space="preserve"> File System</w:t>
+      </w:r>
+    </w:p>
+    <w:p>
+      <w:pPr>
+        <w:spacing w:before="100" w:beforeAutospacing="1" w:after="100" w:afterAutospacing="1"/>
+        <w:jc w:val="both"/>
+      </w:pPr>
+      <w:r>
+        <w:t>Interplanetary File System (IPFS) is a peer-to-peer file sharing system that aims to revolutionize the way information is distributed across the globe. It is a combination of distributed systems, communication protocols, and file system technologies. Communication protocols are the set of rules that govern electronic transactions between connected users, and IPFS uses a combination of client-server and HTTP web-based models to facilitate P2P file sharing. The system consists of several layers, each of which is responsible for a specific function. IPFS combines a range of novel and existing approaches to improve the efficiency and reliability of information distribution. Its main component is discussed below:</w:t>
+      </w:r>
+    </w:p>
+    <w:p>
+      <w:pPr>
+        <w:spacing w:before="100" w:beforeAutospacing="1" w:after="100" w:afterAutospacing="1"/>
+        <w:jc w:val="both"/>
+        <w:rPr>
+          <w:lang w:val="en-US"/>
+        </w:rPr>
+      </w:pPr>
+      <w:r>
+        <w:rPr>
+          <w:lang w:val="en-US"/>
+        </w:rPr>
+        <w:t>Distributed Hash Table (DHT) is a type of data storage system that uses a hash table to efficiently coordinate and distribute information over a network of computers. The main advantages of DHTs are their scalability, decentralization, and fault tolerance. Unlike traditional systems that require central coordination, DHTs can function reliably even after node failure. They are also able to accommodate a large number of nodes.</w:t>
+      </w:r>
+      <w:r>
+        <w:rPr>
+          <w:lang w:val="en-US"/>
+        </w:rPr>
+        <w:t xml:space="preserve"> </w:t>
+      </w:r>
+      <w:r>
+        <w:rPr>
+          <w:lang w:val="en-US"/>
+        </w:rPr>
+        <w:t>DHTs have a wide range of potential applications, including electronic file security systems in sectors such as banking, legal, education, and healthcare. They can provide a secure and efficient way to store and access information in decentralized networks</w:t>
+      </w:r>
+      <w:r>
+        <w:rPr>
+          <w:lang w:val="en-US"/>
+        </w:rPr>
+        <w:t xml:space="preserve"> [-Communication-</w:t>
+      </w:r>
+      <w:bookmarkStart w:id="0" w:name="_GoBack"/>
+      <w:bookmarkEnd w:id="0"/>
+      <w:r>
+        <w:rPr>
+          <w:lang w:val="en-US"/>
+        </w:rPr>
+        <w:t>]</w:t>
+      </w:r>
+      <w:r>
+        <w:rPr>
+          <w:lang w:val="en-US"/>
+        </w:rPr>
+        <w:t>.</w:t>
+      </w:r>
+    </w:p>
+    <w:p>
+      <w:pPr>
+        <w:keepNext/>
+        <w:spacing w:before="100" w:beforeAutospacing="1" w:after="100" w:afterAutospacing="1"/>
+        <w:jc w:val="center"/>
+      </w:pPr>
+      <w:r>
+        <w:rPr>
+          <w:noProof/>
+          <w:lang w:val="el-GR" w:eastAsia="el-GR"/>
+        </w:rPr>
+        <w:drawing>
+          <wp:inline distT="0" distB="0" distL="0" distR="0" wp14:anchorId="3960F652" wp14:editId="09A2DBF3">
+            <wp:extent cx="5727700" cy="3531235"/>
+            <wp:effectExtent l="0" t="0" r="6350" b="0"/>
+            <wp:docPr id="1" name="Picture 1"/>
+            <wp:cNvGraphicFramePr>
+              <a:graphicFrameLocks xmlns:a="http://schemas.openxmlformats.org/drawingml/2006/main" noChangeAspect="1"/>
+            </wp:cNvGraphicFramePr>
+            <a:graphic xmlns:a="http://schemas.openxmlformats.org/drawingml/2006/main">
+              <a:graphicData uri="http://schemas.openxmlformats.org/drawingml/2006/picture">
+                <pic:pic xmlns:pic="http://schemas.openxmlformats.org/drawingml/2006/picture">
+                  <pic:nvPicPr>
+                    <pic:cNvPr id="1" name="0_DrsOgnmYk-NgKoNe.png"/>
+                    <pic:cNvPicPr/>
+                  </pic:nvPicPr>
+                  <pic:blipFill>
+                    <a:blip r:embed="rId11">
+                      <a:extLst>
+                        <a:ext uri="{28A0092B-C50C-407E-A947-70E740481C1C}">
+                          <a14:useLocalDpi xmlns:a14="http://schemas.microsoft.com/office/drawing/2010/main" val="0"/>
+                        </a:ext>
+                      </a:extLst>
+                    </a:blip>
+                    <a:stretch>
+                      <a:fillRect/>
+                    </a:stretch>
+                  </pic:blipFill>
+                  <pic:spPr>
+                    <a:xfrm>
+                      <a:off x="0" y="0"/>
+                      <a:ext cx="5727700" cy="3531235"/>
+                    </a:xfrm>
+                    <a:prstGeom prst="rect">
+                      <a:avLst/>
+                    </a:prstGeom>
+                  </pic:spPr>
+                </pic:pic>
+              </a:graphicData>
+            </a:graphic>
+          </wp:inline>
+        </w:drawing>
+      </w:r>
+    </w:p>
+    <w:p>
+      <w:pPr>
+        <w:pStyle w:val="Caption"/>
+        <w:rPr>
+          <w:lang w:val="en-US"/>
+        </w:rPr>
+      </w:pPr>
+      <w:r>
+        <w:t xml:space="preserve">Figure </w:t>
+      </w:r>
+      <w:r>
+        <w:fldChar w:fldCharType="begin"/>
+      </w:r>
+      <w:r>
+        <w:instrText xml:space="preserve"> SEQ Figure \* ARABIC </w:instrText>
+      </w:r>
+      <w:r>
+        <w:fldChar w:fldCharType="separate"/>
+      </w:r>
+      <w:r>
+        <w:rPr>
+          <w:noProof/>
+        </w:rPr>
+        <w:t>3</w:t>
+      </w:r>
+      <w:r>
+        <w:fldChar w:fldCharType="end"/>
+      </w:r>
+      <w:r>
+        <w:t>: How IPFS works</w:t>
+      </w:r>
+    </w:p>
+    <w:p>
+      <w:pPr>
+        <w:pStyle w:val="Heading2"/>
+      </w:pPr>
+      <w:r>
+        <w:lastRenderedPageBreak/>
+        <w:t>Application design</w:t>
+      </w:r>
+    </w:p>
+    <w:p>
+      <w:r>
+        <w:t>In this section a concise description of the solution and miscellaneous processes that take place are given.</w:t>
+      </w:r>
+    </w:p>
+    <w:p/>
+    <w:p/>
+    <w:p>
+      <w:pPr>
+        <w:spacing w:before="100" w:beforeAutospacing="1" w:after="100" w:afterAutospacing="1"/>
       </w:pPr>
     </w:p>
     <w:p>
@@ -1043,9 +3163,8 @@
       </w:r>
     </w:p>
     <w:sectPr>
-      <w:headerReference w:type="default" r:id="rId9"/>
-      <w:footerReference w:type="even" r:id="rId10"/>
-      <w:footerReference w:type="default" r:id="rId11"/>
+      <w:headerReference w:type="default" r:id="rId12"/>
+      <w:footerReference w:type="even" r:id="rId13"/>
       <w:pgSz w:w="11900" w:h="16840"/>
       <w:pgMar w:top="1440" w:right="1440" w:bottom="1440" w:left="1440" w:header="720" w:footer="720" w:gutter="0"/>
       <w:lnNumType w:countBy="1" w:restart="continuous"/>
@@ -1057,7 +3176,7 @@
 </file>
 
 <file path=word/endnotes.xml><?xml version="1.0" encoding="utf-8"?>
-<w:endnotes xmlns:wpc="http://schemas.microsoft.com/office/word/2010/wordprocessingCanvas" xmlns:cx="http://schemas.microsoft.com/office/drawing/2014/chartex" xmlns:cx1="http://schemas.microsoft.com/office/drawing/2015/9/8/chartex" xmlns:cx2="http://schemas.microsoft.com/office/drawing/2015/10/21/chartex" xmlns:cx3="http://schemas.microsoft.com/office/drawing/2016/5/9/chartex" xmlns:cx4="http://schemas.microsoft.com/office/drawing/2016/5/10/chartex" xmlns:cx5="http://schemas.microsoft.com/office/drawing/2016/5/11/chartex" xmlns:cx6="http://schemas.microsoft.com/office/drawing/2016/5/12/chartex" xmlns:cx7="http://schemas.microsoft.com/office/drawing/2016/5/13/chartex" xmlns:cx8="http://schemas.microsoft.com/office/drawing/2016/5/14/chartex" xmlns:mc="http://schemas.openxmlformats.org/markup-compatibility/2006" xmlns:aink="http://schemas.microsoft.com/office/drawing/2016/ink" xmlns:am3d="http://schemas.microsoft.com/office/drawing/2017/model3d" xmlns:o="urn:schemas-microsoft-com:office:office" xmlns:r="http://schemas.openxmlformats.org/officeDocument/2006/relationships" xmlns:m="http://schemas.openxmlformats.org/officeDocument/2006/math" xmlns:v="urn:schemas-microsoft-com:vml" xmlns:wp14="http://schemas.microsoft.com/office/word/2010/wordprocessingDrawing" xmlns:wp="http://schemas.openxmlformats.org/drawingml/2006/wordprocessingDrawing" xmlns:w10="urn:schemas-microsoft-com:office:word" xmlns:w="http://schemas.openxmlformats.org/wordprocessingml/2006/main" xmlns:w14="http://schemas.microsoft.com/office/word/2010/wordml" xmlns:w15="http://schemas.microsoft.com/office/word/2012/wordml" xmlns:w16cex="http://schemas.microsoft.com/office/word/2018/wordml/cex" xmlns:w16cid="http://schemas.microsoft.com/office/word/2016/wordml/cid" xmlns:w16="http://schemas.microsoft.com/office/word/2018/wordml" xmlns:w16sdtdh="http://schemas.microsoft.com/office/word/2020/wordml/sdtdatahash" xmlns:w16se="http://schemas.microsoft.com/office/word/2015/wordml/symex" xmlns:wpg="http://schemas.microsoft.com/office/word/2010/wordprocessingGroup" xmlns:wpi="http://schemas.microsoft.com/office/word/2010/wordprocessingInk" xmlns:wne="http://schemas.microsoft.com/office/word/2006/wordml" xmlns:wps="http://schemas.microsoft.com/office/word/2010/wordprocessingShape" mc:Ignorable="w14 w15 w16se w16cid w16 w16cex w16sdtdh wp14">
+<w:endnotes xmlns:wpc="http://schemas.microsoft.com/office/word/2010/wordprocessingCanvas" xmlns:cx="http://schemas.microsoft.com/office/drawing/2014/chartex" xmlns:cx1="http://schemas.microsoft.com/office/drawing/2015/9/8/chartex" xmlns:mc="http://schemas.openxmlformats.org/markup-compatibility/2006" xmlns:o="urn:schemas-microsoft-com:office:office" xmlns:r="http://schemas.openxmlformats.org/officeDocument/2006/relationships" xmlns:m="http://schemas.openxmlformats.org/officeDocument/2006/math" xmlns:v="urn:schemas-microsoft-com:vml" xmlns:wp14="http://schemas.microsoft.com/office/word/2010/wordprocessingDrawing" xmlns:wp="http://schemas.openxmlformats.org/drawingml/2006/wordprocessingDrawing" xmlns:w10="urn:schemas-microsoft-com:office:word" xmlns:w="http://schemas.openxmlformats.org/wordprocessingml/2006/main" xmlns:w14="http://schemas.microsoft.com/office/word/2010/wordml" xmlns:w15="http://schemas.microsoft.com/office/word/2012/wordml" xmlns:w16se="http://schemas.microsoft.com/office/word/2015/wordml/symex" xmlns:wpg="http://schemas.microsoft.com/office/word/2010/wordprocessingGroup" xmlns:wpi="http://schemas.microsoft.com/office/word/2010/wordprocessingInk" xmlns:wne="http://schemas.microsoft.com/office/word/2006/wordml" xmlns:wps="http://schemas.microsoft.com/office/word/2010/wordprocessingShape" mc:Ignorable="w14 w15 w16se wp14">
   <w:endnote w:type="separator" w:id="-1">
     <w:p>
       <w:r>
@@ -1076,7 +3195,7 @@
 </file>
 
 <file path=word/footer1.xml><?xml version="1.0" encoding="utf-8"?>
-<w:ftr xmlns:wpc="http://schemas.microsoft.com/office/word/2010/wordprocessingCanvas" xmlns:cx="http://schemas.microsoft.com/office/drawing/2014/chartex" xmlns:cx1="http://schemas.microsoft.com/office/drawing/2015/9/8/chartex" xmlns:cx2="http://schemas.microsoft.com/office/drawing/2015/10/21/chartex" xmlns:cx3="http://schemas.microsoft.com/office/drawing/2016/5/9/chartex" xmlns:cx4="http://schemas.microsoft.com/office/drawing/2016/5/10/chartex" xmlns:cx5="http://schemas.microsoft.com/office/drawing/2016/5/11/chartex" xmlns:cx6="http://schemas.microsoft.com/office/drawing/2016/5/12/chartex" xmlns:cx7="http://schemas.microsoft.com/office/drawing/2016/5/13/chartex" xmlns:cx8="http://schemas.microsoft.com/office/drawing/2016/5/14/chartex" xmlns:mc="http://schemas.openxmlformats.org/markup-compatibility/2006" xmlns:aink="http://schemas.microsoft.com/office/drawing/2016/ink" xmlns:am3d="http://schemas.microsoft.com/office/drawing/2017/model3d" xmlns:o="urn:schemas-microsoft-com:office:office" xmlns:r="http://schemas.openxmlformats.org/officeDocument/2006/relationships" xmlns:m="http://schemas.openxmlformats.org/officeDocument/2006/math" xmlns:v="urn:schemas-microsoft-com:vml" xmlns:wp14="http://schemas.microsoft.com/office/word/2010/wordprocessingDrawing" xmlns:wp="http://schemas.openxmlformats.org/drawingml/2006/wordprocessingDrawing" xmlns:w10="urn:schemas-microsoft-com:office:word" xmlns:w="http://schemas.openxmlformats.org/wordprocessingml/2006/main" xmlns:w14="http://schemas.microsoft.com/office/word/2010/wordml" xmlns:w15="http://schemas.microsoft.com/office/word/2012/wordml" xmlns:w16cex="http://schemas.microsoft.com/office/word/2018/wordml/cex" xmlns:w16cid="http://schemas.microsoft.com/office/word/2016/wordml/cid" xmlns:w16="http://schemas.microsoft.com/office/word/2018/wordml" xmlns:w16sdtdh="http://schemas.microsoft.com/office/word/2020/wordml/sdtdatahash" xmlns:w16se="http://schemas.microsoft.com/office/word/2015/wordml/symex" xmlns:wpg="http://schemas.microsoft.com/office/word/2010/wordprocessingGroup" xmlns:wpi="http://schemas.microsoft.com/office/word/2010/wordprocessingInk" xmlns:wne="http://schemas.microsoft.com/office/word/2006/wordml" xmlns:wps="http://schemas.microsoft.com/office/word/2010/wordprocessingShape" mc:Ignorable="w14 w15 w16se w16cid w16 w16cex w16sdtdh wp14">
+<w:ftr xmlns:wpc="http://schemas.microsoft.com/office/word/2010/wordprocessingCanvas" xmlns:cx="http://schemas.microsoft.com/office/drawing/2014/chartex" xmlns:cx1="http://schemas.microsoft.com/office/drawing/2015/9/8/chartex" xmlns:mc="http://schemas.openxmlformats.org/markup-compatibility/2006" xmlns:o="urn:schemas-microsoft-com:office:office" xmlns:r="http://schemas.openxmlformats.org/officeDocument/2006/relationships" xmlns:m="http://schemas.openxmlformats.org/officeDocument/2006/math" xmlns:v="urn:schemas-microsoft-com:vml" xmlns:wp14="http://schemas.microsoft.com/office/word/2010/wordprocessingDrawing" xmlns:wp="http://schemas.openxmlformats.org/drawingml/2006/wordprocessingDrawing" xmlns:w10="urn:schemas-microsoft-com:office:word" xmlns:w="http://schemas.openxmlformats.org/wordprocessingml/2006/main" xmlns:w14="http://schemas.microsoft.com/office/word/2010/wordml" xmlns:w15="http://schemas.microsoft.com/office/word/2012/wordml" xmlns:w16se="http://schemas.microsoft.com/office/word/2015/wordml/symex" xmlns:wpg="http://schemas.microsoft.com/office/word/2010/wordprocessingGroup" xmlns:wpi="http://schemas.microsoft.com/office/word/2010/wordprocessingInk" xmlns:wne="http://schemas.microsoft.com/office/word/2006/wordml" xmlns:wps="http://schemas.microsoft.com/office/word/2010/wordprocessingShape" mc:Ignorable="w14 w15 w16se wp14">
   <w:p>
     <w:pPr>
       <w:pStyle w:val="Footer"/>
@@ -1125,58 +3244,8 @@
 </w:ftr>
 </file>
 
-<file path=word/footer2.xml><?xml version="1.0" encoding="utf-8"?>
-<w:ftr xmlns:wpc="http://schemas.microsoft.com/office/word/2010/wordprocessingCanvas" xmlns:cx="http://schemas.microsoft.com/office/drawing/2014/chartex" xmlns:cx1="http://schemas.microsoft.com/office/drawing/2015/9/8/chartex" xmlns:cx2="http://schemas.microsoft.com/office/drawing/2015/10/21/chartex" xmlns:cx3="http://schemas.microsoft.com/office/drawing/2016/5/9/chartex" xmlns:cx4="http://schemas.microsoft.com/office/drawing/2016/5/10/chartex" xmlns:cx5="http://schemas.microsoft.com/office/drawing/2016/5/11/chartex" xmlns:cx6="http://schemas.microsoft.com/office/drawing/2016/5/12/chartex" xmlns:cx7="http://schemas.microsoft.com/office/drawing/2016/5/13/chartex" xmlns:cx8="http://schemas.microsoft.com/office/drawing/2016/5/14/chartex" xmlns:mc="http://schemas.openxmlformats.org/markup-compatibility/2006" xmlns:aink="http://schemas.microsoft.com/office/drawing/2016/ink" xmlns:am3d="http://schemas.microsoft.com/office/drawing/2017/model3d" xmlns:o="urn:schemas-microsoft-com:office:office" xmlns:r="http://schemas.openxmlformats.org/officeDocument/2006/relationships" xmlns:m="http://schemas.openxmlformats.org/officeDocument/2006/math" xmlns:v="urn:schemas-microsoft-com:vml" xmlns:wp14="http://schemas.microsoft.com/office/word/2010/wordprocessingDrawing" xmlns:wp="http://schemas.openxmlformats.org/drawingml/2006/wordprocessingDrawing" xmlns:w10="urn:schemas-microsoft-com:office:word" xmlns:w="http://schemas.openxmlformats.org/wordprocessingml/2006/main" xmlns:w14="http://schemas.microsoft.com/office/word/2010/wordml" xmlns:w15="http://schemas.microsoft.com/office/word/2012/wordml" xmlns:w16cex="http://schemas.microsoft.com/office/word/2018/wordml/cex" xmlns:w16cid="http://schemas.microsoft.com/office/word/2016/wordml/cid" xmlns:w16="http://schemas.microsoft.com/office/word/2018/wordml" xmlns:w16sdtdh="http://schemas.microsoft.com/office/word/2020/wordml/sdtdatahash" xmlns:w16se="http://schemas.microsoft.com/office/word/2015/wordml/symex" xmlns:wpg="http://schemas.microsoft.com/office/word/2010/wordprocessingGroup" xmlns:wpi="http://schemas.microsoft.com/office/word/2010/wordprocessingInk" xmlns:wne="http://schemas.microsoft.com/office/word/2006/wordml" xmlns:wps="http://schemas.microsoft.com/office/word/2010/wordprocessingShape" mc:Ignorable="w14 w15 w16se w16cid w16 w16cex w16sdtdh wp14">
-  <w:p>
-    <w:pPr>
-      <w:pStyle w:val="Footer"/>
-      <w:framePr w:wrap="none" w:vAnchor="text" w:hAnchor="margin" w:xAlign="center" w:y="1"/>
-      <w:rPr>
-        <w:rStyle w:val="PageNumber"/>
-      </w:rPr>
-    </w:pPr>
-    <w:r>
-      <w:rPr>
-        <w:rStyle w:val="PageNumber"/>
-      </w:rPr>
-      <w:fldChar w:fldCharType="begin"/>
-    </w:r>
-    <w:r>
-      <w:rPr>
-        <w:rStyle w:val="PageNumber"/>
-      </w:rPr>
-      <w:instrText xml:space="preserve">PAGE  </w:instrText>
-    </w:r>
-    <w:r>
-      <w:rPr>
-        <w:rStyle w:val="PageNumber"/>
-      </w:rPr>
-      <w:fldChar w:fldCharType="separate"/>
-    </w:r>
-    <w:r>
-      <w:rPr>
-        <w:rStyle w:val="PageNumber"/>
-        <w:noProof/>
-      </w:rPr>
-      <w:t>1</w:t>
-    </w:r>
-    <w:r>
-      <w:rPr>
-        <w:rStyle w:val="PageNumber"/>
-      </w:rPr>
-      <w:fldChar w:fldCharType="end"/>
-    </w:r>
-  </w:p>
-  <w:p>
-    <w:pPr>
-      <w:pStyle w:val="Footer"/>
-    </w:pPr>
-  </w:p>
-</w:ftr>
-</file>
-
 <file path=word/footnotes.xml><?xml version="1.0" encoding="utf-8"?>
-<w:footnotes xmlns:wpc="http://schemas.microsoft.com/office/word/2010/wordprocessingCanvas" xmlns:cx="http://schemas.microsoft.com/office/drawing/2014/chartex" xmlns:cx1="http://schemas.microsoft.com/office/drawing/2015/9/8/chartex" xmlns:cx2="http://schemas.microsoft.com/office/drawing/2015/10/21/chartex" xmlns:cx3="http://schemas.microsoft.com/office/drawing/2016/5/9/chartex" xmlns:cx4="http://schemas.microsoft.com/office/drawing/2016/5/10/chartex" xmlns:cx5="http://schemas.microsoft.com/office/drawing/2016/5/11/chartex" xmlns:cx6="http://schemas.microsoft.com/office/drawing/2016/5/12/chartex" xmlns:cx7="http://schemas.microsoft.com/office/drawing/2016/5/13/chartex" xmlns:cx8="http://schemas.microsoft.com/office/drawing/2016/5/14/chartex" xmlns:mc="http://schemas.openxmlformats.org/markup-compatibility/2006" xmlns:aink="http://schemas.microsoft.com/office/drawing/2016/ink" xmlns:am3d="http://schemas.microsoft.com/office/drawing/2017/model3d" xmlns:o="urn:schemas-microsoft-com:office:office" xmlns:r="http://schemas.openxmlformats.org/officeDocument/2006/relationships" xmlns:m="http://schemas.openxmlformats.org/officeDocument/2006/math" xmlns:v="urn:schemas-microsoft-com:vml" xmlns:wp14="http://schemas.microsoft.com/office/word/2010/wordprocessingDrawing" xmlns:wp="http://schemas.openxmlformats.org/drawingml/2006/wordprocessingDrawing" xmlns:w10="urn:schemas-microsoft-com:office:word" xmlns:w="http://schemas.openxmlformats.org/wordprocessingml/2006/main" xmlns:w14="http://schemas.microsoft.com/office/word/2010/wordml" xmlns:w15="http://schemas.microsoft.com/office/word/2012/wordml" xmlns:w16cex="http://schemas.microsoft.com/office/word/2018/wordml/cex" xmlns:w16cid="http://schemas.microsoft.com/office/word/2016/wordml/cid" xmlns:w16="http://schemas.microsoft.com/office/word/2018/wordml" xmlns:w16sdtdh="http://schemas.microsoft.com/office/word/2020/wordml/sdtdatahash" xmlns:w16se="http://schemas.microsoft.com/office/word/2015/wordml/symex" xmlns:wpg="http://schemas.microsoft.com/office/word/2010/wordprocessingGroup" xmlns:wpi="http://schemas.microsoft.com/office/word/2010/wordprocessingInk" xmlns:wne="http://schemas.microsoft.com/office/word/2006/wordml" xmlns:wps="http://schemas.microsoft.com/office/word/2010/wordprocessingShape" mc:Ignorable="w14 w15 w16se w16cid w16 w16cex w16sdtdh wp14">
+<w:footnotes xmlns:wpc="http://schemas.microsoft.com/office/word/2010/wordprocessingCanvas" xmlns:cx="http://schemas.microsoft.com/office/drawing/2014/chartex" xmlns:cx1="http://schemas.microsoft.com/office/drawing/2015/9/8/chartex" xmlns:mc="http://schemas.openxmlformats.org/markup-compatibility/2006" xmlns:o="urn:schemas-microsoft-com:office:office" xmlns:r="http://schemas.openxmlformats.org/officeDocument/2006/relationships" xmlns:m="http://schemas.openxmlformats.org/officeDocument/2006/math" xmlns:v="urn:schemas-microsoft-com:vml" xmlns:wp14="http://schemas.microsoft.com/office/word/2010/wordprocessingDrawing" xmlns:wp="http://schemas.openxmlformats.org/drawingml/2006/wordprocessingDrawing" xmlns:w10="urn:schemas-microsoft-com:office:word" xmlns:w="http://schemas.openxmlformats.org/wordprocessingml/2006/main" xmlns:w14="http://schemas.microsoft.com/office/word/2010/wordml" xmlns:w15="http://schemas.microsoft.com/office/word/2012/wordml" xmlns:w16se="http://schemas.microsoft.com/office/word/2015/wordml/symex" xmlns:wpg="http://schemas.microsoft.com/office/word/2010/wordprocessingGroup" xmlns:wpi="http://schemas.microsoft.com/office/word/2010/wordprocessingInk" xmlns:wne="http://schemas.microsoft.com/office/word/2006/wordml" xmlns:wps="http://schemas.microsoft.com/office/word/2010/wordprocessingShape" mc:Ignorable="w14 w15 w16se wp14">
   <w:footnote w:type="separator" w:id="-1">
     <w:p>
       <w:r>
@@ -1188,6 +3257,44 @@
     <w:p>
       <w:r>
         <w:continuationSeparator/>
+      </w:r>
+    </w:p>
+  </w:footnote>
+  <w:footnote w:id="1">
+    <w:p>
+      <w:pPr>
+        <w:pStyle w:val="FootnoteText"/>
+        <w:rPr>
+          <w:lang w:val="en-US"/>
+        </w:rPr>
+      </w:pPr>
+      <w:r>
+        <w:rPr>
+          <w:rStyle w:val="FootnoteReference"/>
+        </w:rPr>
+        <w:footnoteRef/>
+      </w:r>
+      <w:r>
+        <w:t xml:space="preserve"> </w:t>
+      </w:r>
+      <w:r>
+        <w:rPr>
+          <w:color w:val="000000" w:themeColor="text1"/>
+        </w:rPr>
+        <w:t>Consensus mechanisms will be discussed in the next subchapter</w:t>
+      </w:r>
+      <w:r>
+        <w:rPr>
+          <w:color w:val="000000" w:themeColor="text1"/>
+        </w:rPr>
+        <w:t>s</w:t>
+      </w:r>
+      <w:r>
+        <w:rPr>
+          <w:color w:val="000000" w:themeColor="text1"/>
+          <w:lang w:val="en-US"/>
+        </w:rPr>
+        <w:t>.</w:t>
       </w:r>
     </w:p>
   </w:footnote>
@@ -1195,7 +3302,7 @@
 </file>
 
 <file path=word/header1.xml><?xml version="1.0" encoding="utf-8"?>
-<w:hdr xmlns:wpc="http://schemas.microsoft.com/office/word/2010/wordprocessingCanvas" xmlns:cx="http://schemas.microsoft.com/office/drawing/2014/chartex" xmlns:cx1="http://schemas.microsoft.com/office/drawing/2015/9/8/chartex" xmlns:cx2="http://schemas.microsoft.com/office/drawing/2015/10/21/chartex" xmlns:cx3="http://schemas.microsoft.com/office/drawing/2016/5/9/chartex" xmlns:cx4="http://schemas.microsoft.com/office/drawing/2016/5/10/chartex" xmlns:cx5="http://schemas.microsoft.com/office/drawing/2016/5/11/chartex" xmlns:cx6="http://schemas.microsoft.com/office/drawing/2016/5/12/chartex" xmlns:cx7="http://schemas.microsoft.com/office/drawing/2016/5/13/chartex" xmlns:cx8="http://schemas.microsoft.com/office/drawing/2016/5/14/chartex" xmlns:mc="http://schemas.openxmlformats.org/markup-compatibility/2006" xmlns:aink="http://schemas.microsoft.com/office/drawing/2016/ink" xmlns:am3d="http://schemas.microsoft.com/office/drawing/2017/model3d" xmlns:o="urn:schemas-microsoft-com:office:office" xmlns:r="http://schemas.openxmlformats.org/officeDocument/2006/relationships" xmlns:m="http://schemas.openxmlformats.org/officeDocument/2006/math" xmlns:v="urn:schemas-microsoft-com:vml" xmlns:wp14="http://schemas.microsoft.com/office/word/2010/wordprocessingDrawing" xmlns:wp="http://schemas.openxmlformats.org/drawingml/2006/wordprocessingDrawing" xmlns:w10="urn:schemas-microsoft-com:office:word" xmlns:w="http://schemas.openxmlformats.org/wordprocessingml/2006/main" xmlns:w14="http://schemas.microsoft.com/office/word/2010/wordml" xmlns:w15="http://schemas.microsoft.com/office/word/2012/wordml" xmlns:w16cex="http://schemas.microsoft.com/office/word/2018/wordml/cex" xmlns:w16cid="http://schemas.microsoft.com/office/word/2016/wordml/cid" xmlns:w16="http://schemas.microsoft.com/office/word/2018/wordml" xmlns:w16sdtdh="http://schemas.microsoft.com/office/word/2020/wordml/sdtdatahash" xmlns:w16se="http://schemas.microsoft.com/office/word/2015/wordml/symex" xmlns:wpg="http://schemas.microsoft.com/office/word/2010/wordprocessingGroup" xmlns:wpi="http://schemas.microsoft.com/office/word/2010/wordprocessingInk" xmlns:wne="http://schemas.microsoft.com/office/word/2006/wordml" xmlns:wps="http://schemas.microsoft.com/office/word/2010/wordprocessingShape" mc:Ignorable="w14 w15 w16se w16cid w16 w16cex w16sdtdh wp14">
+<w:hdr xmlns:wpc="http://schemas.microsoft.com/office/word/2010/wordprocessingCanvas" xmlns:cx="http://schemas.microsoft.com/office/drawing/2014/chartex" xmlns:cx1="http://schemas.microsoft.com/office/drawing/2015/9/8/chartex" xmlns:mc="http://schemas.openxmlformats.org/markup-compatibility/2006" xmlns:o="urn:schemas-microsoft-com:office:office" xmlns:r="http://schemas.openxmlformats.org/officeDocument/2006/relationships" xmlns:m="http://schemas.openxmlformats.org/officeDocument/2006/math" xmlns:v="urn:schemas-microsoft-com:vml" xmlns:wp14="http://schemas.microsoft.com/office/word/2010/wordprocessingDrawing" xmlns:wp="http://schemas.openxmlformats.org/drawingml/2006/wordprocessingDrawing" xmlns:w10="urn:schemas-microsoft-com:office:word" xmlns:w="http://schemas.openxmlformats.org/wordprocessingml/2006/main" xmlns:w14="http://schemas.microsoft.com/office/word/2010/wordml" xmlns:w15="http://schemas.microsoft.com/office/word/2012/wordml" xmlns:w16se="http://schemas.microsoft.com/office/word/2015/wordml/symex" xmlns:wpg="http://schemas.microsoft.com/office/word/2010/wordprocessingGroup" xmlns:wpi="http://schemas.microsoft.com/office/word/2010/wordprocessingInk" xmlns:wne="http://schemas.microsoft.com/office/word/2006/wordml" xmlns:wps="http://schemas.microsoft.com/office/word/2010/wordprocessingShape" mc:Ignorable="w14 w15 w16se wp14">
   <w:p>
     <w:pPr>
       <w:pStyle w:val="Header"/>
@@ -1272,7 +3379,7 @@
 </file>
 
 <file path=word/numbering.xml><?xml version="1.0" encoding="utf-8"?>
-<w:numbering xmlns:wpc="http://schemas.microsoft.com/office/word/2010/wordprocessingCanvas" xmlns:cx="http://schemas.microsoft.com/office/drawing/2014/chartex" xmlns:cx1="http://schemas.microsoft.com/office/drawing/2015/9/8/chartex" xmlns:cx2="http://schemas.microsoft.com/office/drawing/2015/10/21/chartex" xmlns:cx3="http://schemas.microsoft.com/office/drawing/2016/5/9/chartex" xmlns:cx4="http://schemas.microsoft.com/office/drawing/2016/5/10/chartex" xmlns:cx5="http://schemas.microsoft.com/office/drawing/2016/5/11/chartex" xmlns:cx6="http://schemas.microsoft.com/office/drawing/2016/5/12/chartex" xmlns:cx7="http://schemas.microsoft.com/office/drawing/2016/5/13/chartex" xmlns:cx8="http://schemas.microsoft.com/office/drawing/2016/5/14/chartex" xmlns:mc="http://schemas.openxmlformats.org/markup-compatibility/2006" xmlns:aink="http://schemas.microsoft.com/office/drawing/2016/ink" xmlns:am3d="http://schemas.microsoft.com/office/drawing/2017/model3d" xmlns:o="urn:schemas-microsoft-com:office:office" xmlns:r="http://schemas.openxmlformats.org/officeDocument/2006/relationships" xmlns:m="http://schemas.openxmlformats.org/officeDocument/2006/math" xmlns:v="urn:schemas-microsoft-com:vml" xmlns:wp14="http://schemas.microsoft.com/office/word/2010/wordprocessingDrawing" xmlns:wp="http://schemas.openxmlformats.org/drawingml/2006/wordprocessingDrawing" xmlns:w10="urn:schemas-microsoft-com:office:word" xmlns:w="http://schemas.openxmlformats.org/wordprocessingml/2006/main" xmlns:w14="http://schemas.microsoft.com/office/word/2010/wordml" xmlns:w15="http://schemas.microsoft.com/office/word/2012/wordml" xmlns:w16cex="http://schemas.microsoft.com/office/word/2018/wordml/cex" xmlns:w16cid="http://schemas.microsoft.com/office/word/2016/wordml/cid" xmlns:w16="http://schemas.microsoft.com/office/word/2018/wordml" xmlns:w16sdtdh="http://schemas.microsoft.com/office/word/2020/wordml/sdtdatahash" xmlns:w16se="http://schemas.microsoft.com/office/word/2015/wordml/symex" xmlns:wpg="http://schemas.microsoft.com/office/word/2010/wordprocessingGroup" xmlns:wpi="http://schemas.microsoft.com/office/word/2010/wordprocessingInk" xmlns:wne="http://schemas.microsoft.com/office/word/2006/wordml" xmlns:wps="http://schemas.microsoft.com/office/word/2010/wordprocessingShape" mc:Ignorable="w14 w15 w16se w16cid w16 w16cex w16sdtdh wp14">
+<w:numbering xmlns:wpc="http://schemas.microsoft.com/office/word/2010/wordprocessingCanvas" xmlns:cx="http://schemas.microsoft.com/office/drawing/2014/chartex" xmlns:cx1="http://schemas.microsoft.com/office/drawing/2015/9/8/chartex" xmlns:mc="http://schemas.openxmlformats.org/markup-compatibility/2006" xmlns:o="urn:schemas-microsoft-com:office:office" xmlns:r="http://schemas.openxmlformats.org/officeDocument/2006/relationships" xmlns:m="http://schemas.openxmlformats.org/officeDocument/2006/math" xmlns:v="urn:schemas-microsoft-com:vml" xmlns:wp14="http://schemas.microsoft.com/office/word/2010/wordprocessingDrawing" xmlns:wp="http://schemas.openxmlformats.org/drawingml/2006/wordprocessingDrawing" xmlns:w10="urn:schemas-microsoft-com:office:word" xmlns:w="http://schemas.openxmlformats.org/wordprocessingml/2006/main" xmlns:w14="http://schemas.microsoft.com/office/word/2010/wordml" xmlns:w15="http://schemas.microsoft.com/office/word/2012/wordml" xmlns:w16se="http://schemas.microsoft.com/office/word/2015/wordml/symex" xmlns:wpg="http://schemas.microsoft.com/office/word/2010/wordprocessingGroup" xmlns:wpi="http://schemas.microsoft.com/office/word/2010/wordprocessingInk" xmlns:wne="http://schemas.microsoft.com/office/word/2006/wordml" xmlns:wps="http://schemas.microsoft.com/office/word/2010/wordprocessingShape" mc:Ignorable="w14 w15 w16se wp14">
   <w:abstractNum w:abstractNumId="0" w15:restartNumberingAfterBreak="0">
     <w:nsid w:val="142342ED"/>
     <w:multiLevelType w:val="hybridMultilevel"/>
@@ -1369,7 +3476,7 @@
 </file>
 
 <file path=word/styles.xml><?xml version="1.0" encoding="utf-8"?>
-<w:styles xmlns:mc="http://schemas.openxmlformats.org/markup-compatibility/2006" xmlns:r="http://schemas.openxmlformats.org/officeDocument/2006/relationships" xmlns:w="http://schemas.openxmlformats.org/wordprocessingml/2006/main" xmlns:w14="http://schemas.microsoft.com/office/word/2010/wordml" xmlns:w15="http://schemas.microsoft.com/office/word/2012/wordml" xmlns:w16cex="http://schemas.microsoft.com/office/word/2018/wordml/cex" xmlns:w16cid="http://schemas.microsoft.com/office/word/2016/wordml/cid" xmlns:w16="http://schemas.microsoft.com/office/word/2018/wordml" xmlns:w16sdtdh="http://schemas.microsoft.com/office/word/2020/wordml/sdtdatahash" xmlns:w16se="http://schemas.microsoft.com/office/word/2015/wordml/symex" mc:Ignorable="w14 w15 w16se w16cid w16 w16cex w16sdtdh">
+<w:styles xmlns:mc="http://schemas.openxmlformats.org/markup-compatibility/2006" xmlns:r="http://schemas.openxmlformats.org/officeDocument/2006/relationships" xmlns:w="http://schemas.openxmlformats.org/wordprocessingml/2006/main" xmlns:w14="http://schemas.microsoft.com/office/word/2010/wordml" xmlns:w15="http://schemas.microsoft.com/office/word/2012/wordml" xmlns:w16se="http://schemas.microsoft.com/office/word/2015/wordml/symex" mc:Ignorable="w14 w15 w16se">
   <w:docDefaults>
     <w:rPrDefault>
       <w:rPr>
@@ -1381,7 +3488,7 @@
     </w:rPrDefault>
     <w:pPrDefault/>
   </w:docDefaults>
-  <w:latentStyles w:defLockedState="0" w:defUIPriority="99" w:defSemiHidden="0" w:defUnhideWhenUsed="0" w:defQFormat="0" w:count="376">
+  <w:latentStyles w:defLockedState="0" w:defUIPriority="99" w:defSemiHidden="0" w:defUnhideWhenUsed="0" w:defQFormat="0" w:count="371">
     <w:lsdException w:name="Normal" w:uiPriority="0" w:qFormat="1"/>
     <w:lsdException w:name="heading 1" w:uiPriority="9" w:qFormat="1"/>
     <w:lsdException w:name="heading 2" w:semiHidden="1" w:uiPriority="9" w:unhideWhenUsed="1" w:qFormat="1"/>
@@ -1487,6 +3594,7 @@
     <w:lsdException w:name="HTML Sample" w:semiHidden="1" w:unhideWhenUsed="1"/>
     <w:lsdException w:name="HTML Typewriter" w:semiHidden="1" w:unhideWhenUsed="1"/>
     <w:lsdException w:name="HTML Variable" w:semiHidden="1" w:unhideWhenUsed="1"/>
+    <w:lsdException w:name="Normal Table" w:semiHidden="1" w:unhideWhenUsed="1"/>
     <w:lsdException w:name="annotation subject" w:semiHidden="1" w:unhideWhenUsed="1"/>
     <w:lsdException w:name="No List" w:semiHidden="1" w:unhideWhenUsed="1"/>
     <w:lsdException w:name="Outline List 1" w:semiHidden="1" w:unhideWhenUsed="1"/>
@@ -1529,8 +3637,11 @@
     <w:lsdException w:name="Table Contemporary" w:semiHidden="1" w:unhideWhenUsed="1"/>
     <w:lsdException w:name="Table Elegant" w:semiHidden="1" w:unhideWhenUsed="1"/>
     <w:lsdException w:name="Table Professional" w:semiHidden="1" w:unhideWhenUsed="1"/>
+    <w:lsdException w:name="Table Subtle 1" w:semiHidden="1" w:unhideWhenUsed="1"/>
     <w:lsdException w:name="Table Subtle 2" w:semiHidden="1" w:unhideWhenUsed="1"/>
     <w:lsdException w:name="Table Web 1" w:semiHidden="1" w:unhideWhenUsed="1"/>
+    <w:lsdException w:name="Table Web 2" w:semiHidden="1" w:unhideWhenUsed="1"/>
+    <w:lsdException w:name="Table Web 3" w:semiHidden="1" w:unhideWhenUsed="1"/>
     <w:lsdException w:name="Balloon Text" w:semiHidden="1" w:unhideWhenUsed="1"/>
     <w:lsdException w:name="Table Grid" w:uiPriority="39"/>
     <w:lsdException w:name="Table Theme" w:semiHidden="1" w:unhideWhenUsed="1"/>
@@ -1749,11 +3860,6 @@
     <w:lsdException w:name="List Table 5 Dark Accent 6" w:uiPriority="50"/>
     <w:lsdException w:name="List Table 6 Colorful Accent 6" w:uiPriority="51"/>
     <w:lsdException w:name="List Table 7 Colorful Accent 6" w:uiPriority="52"/>
-    <w:lsdException w:name="Mention" w:semiHidden="1" w:unhideWhenUsed="1"/>
-    <w:lsdException w:name="Smart Hyperlink" w:semiHidden="1" w:unhideWhenUsed="1"/>
-    <w:lsdException w:name="Hashtag" w:semiHidden="1" w:unhideWhenUsed="1"/>
-    <w:lsdException w:name="Unresolved Mention" w:semiHidden="1" w:unhideWhenUsed="1"/>
-    <w:lsdException w:name="Smart Link" w:semiHidden="1" w:unhideWhenUsed="1"/>
   </w:latentStyles>
   <w:style w:type="paragraph" w:default="1" w:styleId="Normal">
     <w:name w:val="Normal"/>
@@ -1841,7 +3947,6 @@
   <w:style w:type="character" w:default="1" w:styleId="DefaultParagraphFont">
     <w:name w:val="Default Paragraph Font"/>
     <w:uiPriority w:val="1"/>
-    <w:semiHidden/>
     <w:unhideWhenUsed/>
   </w:style>
   <w:style w:type="table" w:default="1" w:styleId="TableNormal">
@@ -2171,6 +4276,225 @@
     <w:unhideWhenUsed/>
     <w:rsid w:val="00981762"/>
   </w:style>
+  <w:style w:type="table" w:customStyle="1" w:styleId="PlainTable21">
+    <w:name w:val="Plain Table 21"/>
+    <w:basedOn w:val="TableNormal"/>
+    <w:next w:val="PlainTable2"/>
+    <w:uiPriority w:val="42"/>
+    <w:rsid w:val="006A3E0A"/>
+    <w:pPr>
+      <w:suppressAutoHyphens/>
+    </w:pPr>
+    <w:rPr>
+      <w:rFonts w:ascii="Tahoma" w:eastAsia="Tahoma" w:hAnsi="Tahoma" w:cs="Tahoma"/>
+      <w:sz w:val="20"/>
+      <w:szCs w:val="20"/>
+      <w:lang w:val="el-GR" w:eastAsia="zh-CN" w:bidi="hi-IN"/>
+    </w:rPr>
+    <w:tblPr>
+      <w:tblStyleRowBandSize w:val="1"/>
+      <w:tblStyleColBandSize w:val="1"/>
+      <w:tblBorders>
+        <w:top w:val="single" w:sz="4" w:space="0" w:color="7F7F7F"/>
+        <w:bottom w:val="single" w:sz="4" w:space="0" w:color="7F7F7F"/>
+      </w:tblBorders>
+    </w:tblPr>
+    <w:tblStylePr w:type="firstRow">
+      <w:rPr>
+        <w:b/>
+        <w:bCs/>
+      </w:rPr>
+      <w:tblPr/>
+      <w:tcPr>
+        <w:tcBorders>
+          <w:bottom w:val="single" w:sz="4" w:space="0" w:color="7F7F7F"/>
+        </w:tcBorders>
+      </w:tcPr>
+    </w:tblStylePr>
+    <w:tblStylePr w:type="lastRow">
+      <w:rPr>
+        <w:b/>
+        <w:bCs/>
+      </w:rPr>
+      <w:tblPr/>
+      <w:tcPr>
+        <w:tcBorders>
+          <w:top w:val="single" w:sz="4" w:space="0" w:color="7F7F7F"/>
+        </w:tcBorders>
+      </w:tcPr>
+    </w:tblStylePr>
+    <w:tblStylePr w:type="firstCol">
+      <w:rPr>
+        <w:b/>
+        <w:bCs/>
+      </w:rPr>
+    </w:tblStylePr>
+    <w:tblStylePr w:type="lastCol">
+      <w:rPr>
+        <w:b/>
+        <w:bCs/>
+      </w:rPr>
+    </w:tblStylePr>
+    <w:tblStylePr w:type="band1Vert">
+      <w:tblPr/>
+      <w:tcPr>
+        <w:tcBorders>
+          <w:left w:val="single" w:sz="4" w:space="0" w:color="7F7F7F"/>
+          <w:right w:val="single" w:sz="4" w:space="0" w:color="7F7F7F"/>
+        </w:tcBorders>
+      </w:tcPr>
+    </w:tblStylePr>
+    <w:tblStylePr w:type="band2Vert">
+      <w:tblPr/>
+      <w:tcPr>
+        <w:tcBorders>
+          <w:left w:val="single" w:sz="4" w:space="0" w:color="7F7F7F"/>
+          <w:right w:val="single" w:sz="4" w:space="0" w:color="7F7F7F"/>
+        </w:tcBorders>
+      </w:tcPr>
+    </w:tblStylePr>
+    <w:tblStylePr w:type="band1Horz">
+      <w:tblPr/>
+      <w:tcPr>
+        <w:tcBorders>
+          <w:top w:val="single" w:sz="4" w:space="0" w:color="7F7F7F"/>
+          <w:bottom w:val="single" w:sz="4" w:space="0" w:color="7F7F7F"/>
+        </w:tcBorders>
+      </w:tcPr>
+    </w:tblStylePr>
+  </w:style>
+  <w:style w:type="table" w:styleId="PlainTable2">
+    <w:name w:val="Plain Table 2"/>
+    <w:basedOn w:val="TableNormal"/>
+    <w:uiPriority w:val="42"/>
+    <w:rsid w:val="006A3E0A"/>
+    <w:tblPr>
+      <w:tblStyleRowBandSize w:val="1"/>
+      <w:tblStyleColBandSize w:val="1"/>
+      <w:tblBorders>
+        <w:top w:val="single" w:sz="4" w:space="0" w:color="7F7F7F" w:themeColor="text1" w:themeTint="80"/>
+        <w:bottom w:val="single" w:sz="4" w:space="0" w:color="7F7F7F" w:themeColor="text1" w:themeTint="80"/>
+      </w:tblBorders>
+    </w:tblPr>
+    <w:tblStylePr w:type="firstRow">
+      <w:rPr>
+        <w:b/>
+        <w:bCs/>
+      </w:rPr>
+      <w:tblPr/>
+      <w:tcPr>
+        <w:tcBorders>
+          <w:bottom w:val="single" w:sz="4" w:space="0" w:color="7F7F7F" w:themeColor="text1" w:themeTint="80"/>
+        </w:tcBorders>
+      </w:tcPr>
+    </w:tblStylePr>
+    <w:tblStylePr w:type="lastRow">
+      <w:rPr>
+        <w:b/>
+        <w:bCs/>
+      </w:rPr>
+      <w:tblPr/>
+      <w:tcPr>
+        <w:tcBorders>
+          <w:top w:val="single" w:sz="4" w:space="0" w:color="7F7F7F" w:themeColor="text1" w:themeTint="80"/>
+        </w:tcBorders>
+      </w:tcPr>
+    </w:tblStylePr>
+    <w:tblStylePr w:type="firstCol">
+      <w:rPr>
+        <w:b/>
+        <w:bCs/>
+      </w:rPr>
+    </w:tblStylePr>
+    <w:tblStylePr w:type="lastCol">
+      <w:rPr>
+        <w:b/>
+        <w:bCs/>
+      </w:rPr>
+    </w:tblStylePr>
+    <w:tblStylePr w:type="band1Vert">
+      <w:tblPr/>
+      <w:tcPr>
+        <w:tcBorders>
+          <w:left w:val="single" w:sz="4" w:space="0" w:color="7F7F7F" w:themeColor="text1" w:themeTint="80"/>
+          <w:right w:val="single" w:sz="4" w:space="0" w:color="7F7F7F" w:themeColor="text1" w:themeTint="80"/>
+        </w:tcBorders>
+      </w:tcPr>
+    </w:tblStylePr>
+    <w:tblStylePr w:type="band2Vert">
+      <w:tblPr/>
+      <w:tcPr>
+        <w:tcBorders>
+          <w:left w:val="single" w:sz="4" w:space="0" w:color="7F7F7F" w:themeColor="text1" w:themeTint="80"/>
+          <w:right w:val="single" w:sz="4" w:space="0" w:color="7F7F7F" w:themeColor="text1" w:themeTint="80"/>
+        </w:tcBorders>
+      </w:tcPr>
+    </w:tblStylePr>
+    <w:tblStylePr w:type="band1Horz">
+      <w:tblPr/>
+      <w:tcPr>
+        <w:tcBorders>
+          <w:top w:val="single" w:sz="4" w:space="0" w:color="7F7F7F" w:themeColor="text1" w:themeTint="80"/>
+          <w:bottom w:val="single" w:sz="4" w:space="0" w:color="7F7F7F" w:themeColor="text1" w:themeTint="80"/>
+        </w:tcBorders>
+      </w:tcPr>
+    </w:tblStylePr>
+  </w:style>
+  <w:style w:type="table" w:customStyle="1" w:styleId="TableGrid1">
+    <w:name w:val="Table Grid1"/>
+    <w:basedOn w:val="TableNormal"/>
+    <w:next w:val="TableGrid"/>
+    <w:uiPriority w:val="39"/>
+    <w:rsid w:val="006A3E0A"/>
+    <w:tblPr>
+      <w:tblBorders>
+        <w:top w:val="single" w:sz="4" w:space="0" w:color="auto"/>
+        <w:left w:val="single" w:sz="4" w:space="0" w:color="auto"/>
+        <w:bottom w:val="single" w:sz="4" w:space="0" w:color="auto"/>
+        <w:right w:val="single" w:sz="4" w:space="0" w:color="auto"/>
+        <w:insideH w:val="single" w:sz="4" w:space="0" w:color="auto"/>
+        <w:insideV w:val="single" w:sz="4" w:space="0" w:color="auto"/>
+      </w:tblBorders>
+    </w:tblPr>
+  </w:style>
+  <w:style w:type="paragraph" w:styleId="FootnoteText">
+    <w:name w:val="footnote text"/>
+    <w:basedOn w:val="Normal"/>
+    <w:link w:val="FootnoteTextChar"/>
+    <w:uiPriority w:val="99"/>
+    <w:semiHidden/>
+    <w:unhideWhenUsed/>
+    <w:rsid w:val="00117609"/>
+    <w:rPr>
+      <w:sz w:val="20"/>
+      <w:szCs w:val="20"/>
+    </w:rPr>
+  </w:style>
+  <w:style w:type="character" w:customStyle="1" w:styleId="FootnoteTextChar">
+    <w:name w:val="Footnote Text Char"/>
+    <w:basedOn w:val="DefaultParagraphFont"/>
+    <w:link w:val="FootnoteText"/>
+    <w:uiPriority w:val="99"/>
+    <w:semiHidden/>
+    <w:rsid w:val="00117609"/>
+    <w:rPr>
+      <w:rFonts w:ascii="Times New Roman" w:hAnsi="Times New Roman" w:cs="Times New Roman"/>
+      <w:sz w:val="20"/>
+      <w:szCs w:val="20"/>
+      <w:lang w:eastAsia="en-GB"/>
+    </w:rPr>
+  </w:style>
+  <w:style w:type="character" w:styleId="FootnoteReference">
+    <w:name w:val="footnote reference"/>
+    <w:basedOn w:val="DefaultParagraphFont"/>
+    <w:uiPriority w:val="99"/>
+    <w:semiHidden/>
+    <w:unhideWhenUsed/>
+    <w:rsid w:val="00117609"/>
+    <w:rPr>
+      <w:vertAlign w:val="superscript"/>
+    </w:rPr>
+  </w:style>
 </w:styles>
 </file>
 
@@ -2436,10 +4760,6 @@
 </file>
 
 <file path=customXml/item1.xml><?xml version="1.0" encoding="utf-8"?>
-<b:Sources xmlns:b="http://schemas.openxmlformats.org/officeDocument/2006/bibliography" xmlns="http://schemas.openxmlformats.org/officeDocument/2006/bibliography" SelectedStyle="/APASixthEditionOfficeOnline.xsl" StyleName="APA"/>
-</file>
-
-<file path=customXml/item2.xml><?xml version="1.0" encoding="utf-8"?>
 <Publisher>
   <Details>
     <publisher-name>Hindawi Publishing Corporation</publisher-name>
@@ -2449,16 +4769,20 @@
 </Publisher>
 </file>
 
+<file path=customXml/item2.xml><?xml version="1.0" encoding="utf-8"?>
+<b:Sources xmlns:b="http://schemas.openxmlformats.org/officeDocument/2006/bibliography" xmlns="http://schemas.openxmlformats.org/officeDocument/2006/bibliography" SelectedStyle="/APASixthEditionOfficeOnline.xsl" StyleName="APA"/>
+</file>
+
 <file path=customXml/itemProps1.xml><?xml version="1.0" encoding="utf-8"?>
-<ds:datastoreItem xmlns:ds="http://schemas.openxmlformats.org/officeDocument/2006/customXml" ds:itemID="{7DAA0534-BE19-4673-BF2D-7E2E40B1EF5C}">
+<ds:datastoreItem xmlns:ds="http://schemas.openxmlformats.org/officeDocument/2006/customXml" ds:itemID="{E5F1652D-3FF4-49EA-B8B2-441915B608B3}">
+  <ds:schemaRefs/>
+</ds:datastoreItem>
+</file>
+
+<file path=customXml/itemProps2.xml><?xml version="1.0" encoding="utf-8"?>
+<ds:datastoreItem xmlns:ds="http://schemas.openxmlformats.org/officeDocument/2006/customXml" ds:itemID="{4ECD1AFE-248B-4508-B4A0-9D2BC564B864}">
   <ds:schemaRefs>
     <ds:schemaRef ds:uri="http://schemas.openxmlformats.org/officeDocument/2006/bibliography"/>
   </ds:schemaRefs>
 </ds:datastoreItem>
-</file>
-
-<file path=customXml/itemProps2.xml><?xml version="1.0" encoding="utf-8"?>
-<ds:datastoreItem xmlns:ds="http://schemas.openxmlformats.org/officeDocument/2006/customXml" ds:itemID="{E5F1652D-3FF4-49EA-B8B2-441915B608B3}">
-  <ds:schemaRefs/>
-</ds:datastoreItem>
 </file>
</xml_diff>